<commit_message>
DS Prog Maya Mel
</commit_message>
<xml_diff>
--- a/Programmation/Exercices/Exercice Maya.docx
+++ b/Programmation/Exercices/Exercice Maya.docx
@@ -839,8 +839,2566 @@
         </w:rPr>
         <w:t>}</w:t>
       </w:r>
+    </w:p>
+    <w:p>
+      <w:pPr>
+        <w:rPr>
+          <w:rFonts w:ascii="Courier New" w:hAnsi="Courier New" w:cs="Courier New"/>
+        </w:rPr>
+      </w:pPr>
+      <w:r>
+        <w:rPr>
+          <w:rFonts w:ascii="Courier New" w:hAnsi="Courier New" w:cs="Courier New"/>
+        </w:rPr>
+        <w:br w:type="page"/>
+      </w:r>
+    </w:p>
+    <w:p>
+      <w:pPr>
+        <w:rPr>
+          <w:rFonts w:ascii="Courier New" w:hAnsi="Courier New" w:cs="Courier New"/>
+        </w:rPr>
+      </w:pPr>
+      <w:proofErr w:type="gramStart"/>
+      <w:r>
+        <w:rPr>
+          <w:rFonts w:ascii="Courier New" w:hAnsi="Courier New" w:cs="Courier New"/>
+        </w:rPr>
+        <w:lastRenderedPageBreak/>
+        <w:t>string</w:t>
+      </w:r>
+      <w:proofErr w:type="gramEnd"/>
+      <w:r>
+        <w:rPr>
+          <w:rFonts w:ascii="Courier New" w:hAnsi="Courier New" w:cs="Courier New"/>
+        </w:rPr>
+        <w:t xml:space="preserve"> $</w:t>
+      </w:r>
+      <w:proofErr w:type="spellStart"/>
+      <w:r>
+        <w:rPr>
+          <w:rFonts w:ascii="Courier New" w:hAnsi="Courier New" w:cs="Courier New"/>
+        </w:rPr>
+        <w:t>selected</w:t>
+      </w:r>
+      <w:proofErr w:type="spellEnd"/>
+      <w:r>
+        <w:rPr>
+          <w:rFonts w:ascii="Courier New" w:hAnsi="Courier New" w:cs="Courier New"/>
+        </w:rPr>
+        <w:t xml:space="preserve">[] = </w:t>
+      </w:r>
+      <w:proofErr w:type="spellStart"/>
+      <w:r>
+        <w:rPr>
+          <w:rFonts w:ascii="Courier New" w:hAnsi="Courier New" w:cs="Courier New"/>
+        </w:rPr>
+        <w:t>selectedNodes</w:t>
+      </w:r>
+      <w:proofErr w:type="spellEnd"/>
+      <w:r>
+        <w:rPr>
+          <w:rFonts w:ascii="Courier New" w:hAnsi="Courier New" w:cs="Courier New"/>
+        </w:rPr>
+        <w:t>();</w:t>
+      </w:r>
+    </w:p>
+    <w:p>
+      <w:pPr>
+        <w:rPr>
+          <w:rFonts w:ascii="Courier New" w:hAnsi="Courier New" w:cs="Courier New"/>
+        </w:rPr>
+      </w:pPr>
+      <w:proofErr w:type="gramStart"/>
+      <w:r>
+        <w:rPr>
+          <w:rFonts w:ascii="Courier New" w:hAnsi="Courier New" w:cs="Courier New"/>
+        </w:rPr>
+        <w:t>for</w:t>
+      </w:r>
+      <w:proofErr w:type="gramEnd"/>
+      <w:r>
+        <w:rPr>
+          <w:rFonts w:ascii="Courier New" w:hAnsi="Courier New" w:cs="Courier New"/>
+        </w:rPr>
+        <w:t xml:space="preserve"> ($</w:t>
+      </w:r>
+      <w:proofErr w:type="spellStart"/>
+      <w:r>
+        <w:rPr>
+          <w:rFonts w:ascii="Courier New" w:hAnsi="Courier New" w:cs="Courier New"/>
+        </w:rPr>
+        <w:t>eachSel</w:t>
+      </w:r>
+      <w:proofErr w:type="spellEnd"/>
+      <w:r>
+        <w:rPr>
+          <w:rFonts w:ascii="Courier New" w:hAnsi="Courier New" w:cs="Courier New"/>
+        </w:rPr>
+        <w:t xml:space="preserve"> in $</w:t>
+      </w:r>
+      <w:proofErr w:type="spellStart"/>
+      <w:r>
+        <w:rPr>
+          <w:rFonts w:ascii="Courier New" w:hAnsi="Courier New" w:cs="Courier New"/>
+        </w:rPr>
+        <w:t>selected</w:t>
+      </w:r>
+      <w:proofErr w:type="spellEnd"/>
+      <w:r>
+        <w:rPr>
+          <w:rFonts w:ascii="Courier New" w:hAnsi="Courier New" w:cs="Courier New"/>
+        </w:rPr>
+        <w:t>)</w:t>
+      </w:r>
+    </w:p>
+    <w:p>
+      <w:pPr>
+        <w:rPr>
+          <w:rFonts w:ascii="Courier New" w:hAnsi="Courier New" w:cs="Courier New"/>
+        </w:rPr>
+      </w:pPr>
+      <w:r>
+        <w:rPr>
+          <w:rFonts w:ascii="Courier New" w:hAnsi="Courier New" w:cs="Courier New"/>
+        </w:rPr>
+        <w:t>{</w:t>
+      </w:r>
+    </w:p>
+    <w:p>
+      <w:pPr>
+        <w:rPr>
+          <w:rFonts w:ascii="Courier New" w:hAnsi="Courier New" w:cs="Courier New"/>
+        </w:rPr>
+      </w:pPr>
+      <w:r>
+        <w:rPr>
+          <w:rFonts w:ascii="Courier New" w:hAnsi="Courier New" w:cs="Courier New"/>
+        </w:rPr>
+        <w:t xml:space="preserve">   </w:t>
+      </w:r>
+      <w:proofErr w:type="gramStart"/>
+      <w:r>
+        <w:rPr>
+          <w:rFonts w:ascii="Courier New" w:hAnsi="Courier New" w:cs="Courier New"/>
+        </w:rPr>
+        <w:t>file</w:t>
+      </w:r>
+      <w:proofErr w:type="gramEnd"/>
+      <w:r>
+        <w:rPr>
+          <w:rFonts w:ascii="Courier New" w:hAnsi="Courier New" w:cs="Courier New"/>
+        </w:rPr>
+        <w:t xml:space="preserve"> -f -new;</w:t>
+      </w:r>
+    </w:p>
+    <w:p>
+      <w:pPr>
+        <w:rPr>
+          <w:rFonts w:ascii="Courier New" w:hAnsi="Courier New" w:cs="Courier New"/>
+        </w:rPr>
+      </w:pPr>
+      <w:r>
+        <w:rPr>
+          <w:rFonts w:ascii="Courier New" w:hAnsi="Courier New" w:cs="Courier New"/>
+        </w:rPr>
+        <w:t>}</w:t>
+      </w:r>
+    </w:p>
+    <w:p>
+      <w:pPr>
+        <w:rPr>
+          <w:rFonts w:ascii="Courier New" w:hAnsi="Courier New" w:cs="Courier New"/>
+        </w:rPr>
+      </w:pPr>
+    </w:p>
+    <w:p>
+      <w:pPr>
+        <w:rPr>
+          <w:rFonts w:ascii="Courier New" w:hAnsi="Courier New" w:cs="Courier New"/>
+        </w:rPr>
+      </w:pPr>
+      <w:proofErr w:type="gramStart"/>
+      <w:r>
+        <w:rPr>
+          <w:rFonts w:ascii="Courier New" w:hAnsi="Courier New" w:cs="Courier New"/>
+        </w:rPr>
+        <w:t>for</w:t>
+      </w:r>
+      <w:proofErr w:type="gramEnd"/>
+      <w:r>
+        <w:rPr>
+          <w:rFonts w:ascii="Courier New" w:hAnsi="Courier New" w:cs="Courier New"/>
+        </w:rPr>
+        <w:t xml:space="preserve"> ($i = 1; $i &lt; 2; $i = $i +1)</w:t>
+      </w:r>
+    </w:p>
+    <w:p>
+      <w:pPr>
+        <w:rPr>
+          <w:rFonts w:ascii="Courier New" w:hAnsi="Courier New" w:cs="Courier New"/>
+        </w:rPr>
+      </w:pPr>
+      <w:r>
+        <w:rPr>
+          <w:rFonts w:ascii="Courier New" w:hAnsi="Courier New" w:cs="Courier New"/>
+        </w:rPr>
+        <w:t>{</w:t>
+      </w:r>
+    </w:p>
+    <w:p>
+      <w:pPr>
+        <w:rPr>
+          <w:rFonts w:ascii="Courier New" w:hAnsi="Courier New" w:cs="Courier New"/>
+        </w:rPr>
+      </w:pPr>
+      <w:r>
+        <w:rPr>
+          <w:rFonts w:ascii="Courier New" w:hAnsi="Courier New" w:cs="Courier New"/>
+        </w:rPr>
+        <w:t xml:space="preserve">    </w:t>
+      </w:r>
+      <w:proofErr w:type="spellStart"/>
+      <w:proofErr w:type="gramStart"/>
+      <w:r>
+        <w:rPr>
+          <w:rFonts w:ascii="Courier New" w:hAnsi="Courier New" w:cs="Courier New"/>
+        </w:rPr>
+        <w:t>polyCube</w:t>
+      </w:r>
+      <w:proofErr w:type="spellEnd"/>
+      <w:proofErr w:type="gramEnd"/>
+      <w:r>
+        <w:rPr>
+          <w:rFonts w:ascii="Courier New" w:hAnsi="Courier New" w:cs="Courier New"/>
+        </w:rPr>
+        <w:t xml:space="preserve"> -</w:t>
+      </w:r>
+      <w:proofErr w:type="spellStart"/>
+      <w:r>
+        <w:rPr>
+          <w:rFonts w:ascii="Courier New" w:hAnsi="Courier New" w:cs="Courier New"/>
+        </w:rPr>
+        <w:t>depth</w:t>
+      </w:r>
+      <w:proofErr w:type="spellEnd"/>
+      <w:r>
+        <w:rPr>
+          <w:rFonts w:ascii="Courier New" w:hAnsi="Courier New" w:cs="Courier New"/>
+        </w:rPr>
+        <w:t>(16);</w:t>
+      </w:r>
+    </w:p>
+    <w:p>
+      <w:pPr>
+        <w:rPr>
+          <w:rFonts w:ascii="Courier New" w:hAnsi="Courier New" w:cs="Courier New"/>
+        </w:rPr>
+      </w:pPr>
+      <w:r>
+        <w:rPr>
+          <w:rFonts w:ascii="Courier New" w:hAnsi="Courier New" w:cs="Courier New"/>
+        </w:rPr>
+        <w:t xml:space="preserve">    </w:t>
+      </w:r>
+      <w:proofErr w:type="gramStart"/>
+      <w:r>
+        <w:rPr>
+          <w:rFonts w:ascii="Courier New" w:hAnsi="Courier New" w:cs="Courier New"/>
+        </w:rPr>
+        <w:t>move</w:t>
+      </w:r>
+      <w:proofErr w:type="gramEnd"/>
+      <w:r>
+        <w:rPr>
+          <w:rFonts w:ascii="Courier New" w:hAnsi="Courier New" w:cs="Courier New"/>
+        </w:rPr>
+        <w:t xml:space="preserve"> -x (8);</w:t>
+      </w:r>
+    </w:p>
+    <w:p>
+      <w:pPr>
+        <w:rPr>
+          <w:rFonts w:ascii="Courier New" w:hAnsi="Courier New" w:cs="Courier New"/>
+        </w:rPr>
+      </w:pPr>
+      <w:r>
+        <w:rPr>
+          <w:rFonts w:ascii="Courier New" w:hAnsi="Courier New" w:cs="Courier New"/>
+        </w:rPr>
+        <w:t xml:space="preserve">    </w:t>
+      </w:r>
+    </w:p>
+    <w:p>
+      <w:pPr>
+        <w:rPr>
+          <w:rFonts w:ascii="Courier New" w:hAnsi="Courier New" w:cs="Courier New"/>
+        </w:rPr>
+      </w:pPr>
+      <w:r>
+        <w:rPr>
+          <w:rFonts w:ascii="Courier New" w:hAnsi="Courier New" w:cs="Courier New"/>
+        </w:rPr>
+        <w:t xml:space="preserve">    </w:t>
+      </w:r>
+      <w:proofErr w:type="gramStart"/>
+      <w:r>
+        <w:rPr>
+          <w:rFonts w:ascii="Courier New" w:hAnsi="Courier New" w:cs="Courier New"/>
+        </w:rPr>
+        <w:t>move</w:t>
+      </w:r>
+      <w:proofErr w:type="gramEnd"/>
+      <w:r>
+        <w:rPr>
+          <w:rFonts w:ascii="Courier New" w:hAnsi="Courier New" w:cs="Courier New"/>
+        </w:rPr>
+        <w:t xml:space="preserve"> -y (2);</w:t>
+      </w:r>
+    </w:p>
+    <w:p>
+      <w:pPr>
+        <w:rPr>
+          <w:rFonts w:ascii="Courier New" w:hAnsi="Courier New" w:cs="Courier New"/>
+        </w:rPr>
+      </w:pPr>
+      <w:r>
+        <w:rPr>
+          <w:rFonts w:ascii="Courier New" w:hAnsi="Courier New" w:cs="Courier New"/>
+        </w:rPr>
+        <w:t>}</w:t>
+      </w:r>
+    </w:p>
+    <w:p>
+      <w:pPr>
+        <w:rPr>
+          <w:rFonts w:ascii="Courier New" w:hAnsi="Courier New" w:cs="Courier New"/>
+        </w:rPr>
+      </w:pPr>
+      <w:r>
+        <w:rPr>
+          <w:rFonts w:ascii="Courier New" w:hAnsi="Courier New" w:cs="Courier New"/>
+        </w:rPr>
+        <w:br w:type="page"/>
+      </w:r>
+    </w:p>
+    <w:p>
+      <w:pPr>
+        <w:rPr>
+          <w:rFonts w:ascii="Courier New" w:hAnsi="Courier New" w:cs="Courier New"/>
+        </w:rPr>
+      </w:pPr>
+      <w:proofErr w:type="gramStart"/>
+      <w:r>
+        <w:rPr>
+          <w:rFonts w:ascii="Courier New" w:hAnsi="Courier New" w:cs="Courier New"/>
+        </w:rPr>
+        <w:lastRenderedPageBreak/>
+        <w:t>string</w:t>
+      </w:r>
+      <w:proofErr w:type="gramEnd"/>
+      <w:r>
+        <w:rPr>
+          <w:rFonts w:ascii="Courier New" w:hAnsi="Courier New" w:cs="Courier New"/>
+        </w:rPr>
+        <w:t xml:space="preserve"> $</w:t>
+      </w:r>
+      <w:proofErr w:type="spellStart"/>
+      <w:r>
+        <w:rPr>
+          <w:rFonts w:ascii="Courier New" w:hAnsi="Courier New" w:cs="Courier New"/>
+        </w:rPr>
+        <w:t>selected</w:t>
+      </w:r>
+      <w:proofErr w:type="spellEnd"/>
+      <w:r>
+        <w:rPr>
+          <w:rFonts w:ascii="Courier New" w:hAnsi="Courier New" w:cs="Courier New"/>
+        </w:rPr>
+        <w:t xml:space="preserve">[] = </w:t>
+      </w:r>
+      <w:proofErr w:type="spellStart"/>
+      <w:r>
+        <w:rPr>
+          <w:rFonts w:ascii="Courier New" w:hAnsi="Courier New" w:cs="Courier New"/>
+        </w:rPr>
+        <w:t>selectedNodes</w:t>
+      </w:r>
+      <w:proofErr w:type="spellEnd"/>
+      <w:r>
+        <w:rPr>
+          <w:rFonts w:ascii="Courier New" w:hAnsi="Courier New" w:cs="Courier New"/>
+        </w:rPr>
+        <w:t>();</w:t>
+      </w:r>
+    </w:p>
+    <w:p>
+      <w:pPr>
+        <w:rPr>
+          <w:rFonts w:ascii="Courier New" w:hAnsi="Courier New" w:cs="Courier New"/>
+        </w:rPr>
+      </w:pPr>
+      <w:proofErr w:type="gramStart"/>
+      <w:r>
+        <w:rPr>
+          <w:rFonts w:ascii="Courier New" w:hAnsi="Courier New" w:cs="Courier New"/>
+        </w:rPr>
+        <w:t>for</w:t>
+      </w:r>
+      <w:proofErr w:type="gramEnd"/>
+      <w:r>
+        <w:rPr>
+          <w:rFonts w:ascii="Courier New" w:hAnsi="Courier New" w:cs="Courier New"/>
+        </w:rPr>
+        <w:t xml:space="preserve"> ($</w:t>
+      </w:r>
+      <w:proofErr w:type="spellStart"/>
+      <w:r>
+        <w:rPr>
+          <w:rFonts w:ascii="Courier New" w:hAnsi="Courier New" w:cs="Courier New"/>
+        </w:rPr>
+        <w:t>eachSel</w:t>
+      </w:r>
+      <w:proofErr w:type="spellEnd"/>
+      <w:r>
+        <w:rPr>
+          <w:rFonts w:ascii="Courier New" w:hAnsi="Courier New" w:cs="Courier New"/>
+        </w:rPr>
+        <w:t xml:space="preserve"> in $</w:t>
+      </w:r>
+      <w:proofErr w:type="spellStart"/>
+      <w:r>
+        <w:rPr>
+          <w:rFonts w:ascii="Courier New" w:hAnsi="Courier New" w:cs="Courier New"/>
+        </w:rPr>
+        <w:t>selected</w:t>
+      </w:r>
+      <w:proofErr w:type="spellEnd"/>
+      <w:r>
+        <w:rPr>
+          <w:rFonts w:ascii="Courier New" w:hAnsi="Courier New" w:cs="Courier New"/>
+        </w:rPr>
+        <w:t>)</w:t>
+      </w:r>
+    </w:p>
+    <w:p>
+      <w:pPr>
+        <w:rPr>
+          <w:rFonts w:ascii="Courier New" w:hAnsi="Courier New" w:cs="Courier New"/>
+        </w:rPr>
+      </w:pPr>
+      <w:r>
+        <w:rPr>
+          <w:rFonts w:ascii="Courier New" w:hAnsi="Courier New" w:cs="Courier New"/>
+        </w:rPr>
+        <w:t>{</w:t>
+      </w:r>
+    </w:p>
+    <w:p>
+      <w:pPr>
+        <w:rPr>
+          <w:rFonts w:ascii="Courier New" w:hAnsi="Courier New" w:cs="Courier New"/>
+        </w:rPr>
+      </w:pPr>
+      <w:r>
+        <w:rPr>
+          <w:rFonts w:ascii="Courier New" w:hAnsi="Courier New" w:cs="Courier New"/>
+        </w:rPr>
+        <w:t xml:space="preserve">   </w:t>
+      </w:r>
+      <w:proofErr w:type="gramStart"/>
+      <w:r>
+        <w:rPr>
+          <w:rFonts w:ascii="Courier New" w:hAnsi="Courier New" w:cs="Courier New"/>
+        </w:rPr>
+        <w:t>file</w:t>
+      </w:r>
+      <w:proofErr w:type="gramEnd"/>
+      <w:r>
+        <w:rPr>
+          <w:rFonts w:ascii="Courier New" w:hAnsi="Courier New" w:cs="Courier New"/>
+        </w:rPr>
+        <w:t xml:space="preserve"> -f -new;</w:t>
+      </w:r>
+    </w:p>
+    <w:p>
+      <w:pPr>
+        <w:rPr>
+          <w:rFonts w:ascii="Courier New" w:hAnsi="Courier New" w:cs="Courier New"/>
+        </w:rPr>
+      </w:pPr>
+      <w:r>
+        <w:rPr>
+          <w:rFonts w:ascii="Courier New" w:hAnsi="Courier New" w:cs="Courier New"/>
+        </w:rPr>
+        <w:t>}</w:t>
+      </w:r>
+    </w:p>
+    <w:p>
+      <w:pPr>
+        <w:rPr>
+          <w:rFonts w:ascii="Courier New" w:hAnsi="Courier New" w:cs="Courier New"/>
+        </w:rPr>
+      </w:pPr>
+    </w:p>
+    <w:p>
+      <w:pPr>
+        <w:rPr>
+          <w:rFonts w:ascii="Courier New" w:hAnsi="Courier New" w:cs="Courier New"/>
+        </w:rPr>
+      </w:pPr>
+      <w:proofErr w:type="gramStart"/>
+      <w:r>
+        <w:rPr>
+          <w:rFonts w:ascii="Courier New" w:hAnsi="Courier New" w:cs="Courier New"/>
+        </w:rPr>
+        <w:t>for</w:t>
+      </w:r>
+      <w:proofErr w:type="gramEnd"/>
+      <w:r>
+        <w:rPr>
+          <w:rFonts w:ascii="Courier New" w:hAnsi="Courier New" w:cs="Courier New"/>
+        </w:rPr>
+        <w:t xml:space="preserve"> ($i = 1; $i &lt; 16; $i = $i +1)</w:t>
+      </w:r>
+    </w:p>
+    <w:p>
+      <w:pPr>
+        <w:rPr>
+          <w:rFonts w:ascii="Courier New" w:hAnsi="Courier New" w:cs="Courier New"/>
+        </w:rPr>
+      </w:pPr>
+      <w:r>
+        <w:rPr>
+          <w:rFonts w:ascii="Courier New" w:hAnsi="Courier New" w:cs="Courier New"/>
+        </w:rPr>
+        <w:t>{</w:t>
+      </w:r>
+    </w:p>
+    <w:p>
+      <w:pPr>
+        <w:rPr>
+          <w:rFonts w:ascii="Courier New" w:hAnsi="Courier New" w:cs="Courier New"/>
+        </w:rPr>
+      </w:pPr>
+      <w:r>
+        <w:rPr>
+          <w:rFonts w:ascii="Courier New" w:hAnsi="Courier New" w:cs="Courier New"/>
+        </w:rPr>
+        <w:t xml:space="preserve">    </w:t>
+      </w:r>
+    </w:p>
+    <w:p>
+      <w:pPr>
+        <w:rPr>
+          <w:rFonts w:ascii="Courier New" w:hAnsi="Courier New" w:cs="Courier New"/>
+        </w:rPr>
+      </w:pPr>
+      <w:r>
+        <w:rPr>
+          <w:rFonts w:ascii="Courier New" w:hAnsi="Courier New" w:cs="Courier New"/>
+        </w:rPr>
+        <w:t>}</w:t>
+      </w:r>
+    </w:p>
+    <w:p>
+      <w:pPr>
+        <w:rPr>
+          <w:rFonts w:ascii="Courier New" w:hAnsi="Courier New" w:cs="Courier New"/>
+        </w:rPr>
+      </w:pPr>
+    </w:p>
+    <w:p>
+      <w:pPr>
+        <w:rPr>
+          <w:rFonts w:ascii="Courier New" w:hAnsi="Courier New" w:cs="Courier New"/>
+        </w:rPr>
+      </w:pPr>
+    </w:p>
+    <w:p>
+      <w:pPr>
+        <w:rPr>
+          <w:rFonts w:ascii="Courier New" w:hAnsi="Courier New" w:cs="Courier New"/>
+        </w:rPr>
+      </w:pPr>
+      <w:proofErr w:type="spellStart"/>
+      <w:proofErr w:type="gramStart"/>
+      <w:r>
+        <w:rPr>
+          <w:rFonts w:ascii="Courier New" w:hAnsi="Courier New" w:cs="Courier New"/>
+        </w:rPr>
+        <w:t>polyCube</w:t>
+      </w:r>
+      <w:proofErr w:type="spellEnd"/>
+      <w:proofErr w:type="gramEnd"/>
+      <w:r>
+        <w:rPr>
+          <w:rFonts w:ascii="Courier New" w:hAnsi="Courier New" w:cs="Courier New"/>
+        </w:rPr>
+        <w:t xml:space="preserve"> -</w:t>
+      </w:r>
+      <w:proofErr w:type="spellStart"/>
+      <w:r>
+        <w:rPr>
+          <w:rFonts w:ascii="Courier New" w:hAnsi="Courier New" w:cs="Courier New"/>
+        </w:rPr>
+        <w:t>depth</w:t>
+      </w:r>
+      <w:proofErr w:type="spellEnd"/>
+      <w:r>
+        <w:rPr>
+          <w:rFonts w:ascii="Courier New" w:hAnsi="Courier New" w:cs="Courier New"/>
+        </w:rPr>
+        <w:t>(16);</w:t>
+      </w:r>
+    </w:p>
+    <w:p>
+      <w:pPr>
+        <w:rPr>
+          <w:rFonts w:ascii="Courier New" w:hAnsi="Courier New" w:cs="Courier New"/>
+        </w:rPr>
+      </w:pPr>
+      <w:proofErr w:type="gramStart"/>
+      <w:r>
+        <w:rPr>
+          <w:rFonts w:ascii="Courier New" w:hAnsi="Courier New" w:cs="Courier New"/>
+        </w:rPr>
+        <w:t>move</w:t>
+      </w:r>
+      <w:proofErr w:type="gramEnd"/>
+      <w:r>
+        <w:rPr>
+          <w:rFonts w:ascii="Courier New" w:hAnsi="Courier New" w:cs="Courier New"/>
+        </w:rPr>
+        <w:t xml:space="preserve"> -x (8);</w:t>
+      </w:r>
+    </w:p>
+    <w:p>
+      <w:pPr>
+        <w:rPr>
+          <w:rFonts w:ascii="Courier New" w:hAnsi="Courier New" w:cs="Courier New"/>
+        </w:rPr>
+      </w:pPr>
+    </w:p>
+    <w:p>
+      <w:pPr>
+        <w:rPr>
+          <w:rFonts w:ascii="Courier New" w:hAnsi="Courier New" w:cs="Courier New"/>
+        </w:rPr>
+      </w:pPr>
+      <w:proofErr w:type="spellStart"/>
+      <w:proofErr w:type="gramStart"/>
+      <w:r>
+        <w:rPr>
+          <w:rFonts w:ascii="Courier New" w:hAnsi="Courier New" w:cs="Courier New"/>
+        </w:rPr>
+        <w:t>polyCube</w:t>
+      </w:r>
+      <w:proofErr w:type="spellEnd"/>
+      <w:proofErr w:type="gramEnd"/>
+      <w:r>
+        <w:rPr>
+          <w:rFonts w:ascii="Courier New" w:hAnsi="Courier New" w:cs="Courier New"/>
+        </w:rPr>
+        <w:t xml:space="preserve"> -</w:t>
+      </w:r>
+      <w:proofErr w:type="spellStart"/>
+      <w:r>
+        <w:rPr>
+          <w:rFonts w:ascii="Courier New" w:hAnsi="Courier New" w:cs="Courier New"/>
+        </w:rPr>
+        <w:t>depth</w:t>
+      </w:r>
+      <w:proofErr w:type="spellEnd"/>
+      <w:r>
+        <w:rPr>
+          <w:rFonts w:ascii="Courier New" w:hAnsi="Courier New" w:cs="Courier New"/>
+        </w:rPr>
+        <w:t>(16);</w:t>
+      </w:r>
+    </w:p>
+    <w:p>
+      <w:pPr>
+        <w:rPr>
+          <w:rFonts w:ascii="Courier New" w:hAnsi="Courier New" w:cs="Courier New"/>
+        </w:rPr>
+      </w:pPr>
+      <w:proofErr w:type="gramStart"/>
+      <w:r>
+        <w:rPr>
+          <w:rFonts w:ascii="Courier New" w:hAnsi="Courier New" w:cs="Courier New"/>
+        </w:rPr>
+        <w:t>move</w:t>
+      </w:r>
+      <w:proofErr w:type="gramEnd"/>
+      <w:r>
+        <w:rPr>
+          <w:rFonts w:ascii="Courier New" w:hAnsi="Courier New" w:cs="Courier New"/>
+        </w:rPr>
+        <w:t xml:space="preserve"> -x (-8);</w:t>
+      </w:r>
+    </w:p>
+    <w:p>
+      <w:pPr>
+        <w:rPr>
+          <w:rFonts w:ascii="Courier New" w:hAnsi="Courier New" w:cs="Courier New"/>
+        </w:rPr>
+      </w:pPr>
+    </w:p>
+    <w:p>
+      <w:pPr>
+        <w:rPr>
+          <w:rFonts w:ascii="Courier New" w:hAnsi="Courier New" w:cs="Courier New"/>
+        </w:rPr>
+      </w:pPr>
+      <w:proofErr w:type="spellStart"/>
+      <w:proofErr w:type="gramStart"/>
+      <w:r>
+        <w:rPr>
+          <w:rFonts w:ascii="Courier New" w:hAnsi="Courier New" w:cs="Courier New"/>
+        </w:rPr>
+        <w:t>polyCube</w:t>
+      </w:r>
+      <w:proofErr w:type="spellEnd"/>
+      <w:proofErr w:type="gramEnd"/>
+      <w:r>
+        <w:rPr>
+          <w:rFonts w:ascii="Courier New" w:hAnsi="Courier New" w:cs="Courier New"/>
+        </w:rPr>
+        <w:t xml:space="preserve"> -</w:t>
+      </w:r>
+      <w:proofErr w:type="spellStart"/>
+      <w:r>
+        <w:rPr>
+          <w:rFonts w:ascii="Courier New" w:hAnsi="Courier New" w:cs="Courier New"/>
+        </w:rPr>
+        <w:t>depth</w:t>
+      </w:r>
+      <w:proofErr w:type="spellEnd"/>
+      <w:r>
+        <w:rPr>
+          <w:rFonts w:ascii="Courier New" w:hAnsi="Courier New" w:cs="Courier New"/>
+        </w:rPr>
+        <w:t>(16);</w:t>
+      </w:r>
+    </w:p>
+    <w:p>
+      <w:pPr>
+        <w:rPr>
+          <w:rFonts w:ascii="Courier New" w:hAnsi="Courier New" w:cs="Courier New"/>
+        </w:rPr>
+      </w:pPr>
+      <w:proofErr w:type="spellStart"/>
+      <w:proofErr w:type="gramStart"/>
+      <w:r>
+        <w:rPr>
+          <w:rFonts w:ascii="Courier New" w:hAnsi="Courier New" w:cs="Courier New"/>
+        </w:rPr>
+        <w:t>rotate</w:t>
+      </w:r>
+      <w:proofErr w:type="spellEnd"/>
+      <w:proofErr w:type="gramEnd"/>
+      <w:r>
+        <w:rPr>
+          <w:rFonts w:ascii="Courier New" w:hAnsi="Courier New" w:cs="Courier New"/>
+        </w:rPr>
+        <w:t xml:space="preserve"> (0,90,0);</w:t>
+      </w:r>
+    </w:p>
+    <w:p>
+      <w:pPr>
+        <w:rPr>
+          <w:rFonts w:ascii="Courier New" w:hAnsi="Courier New" w:cs="Courier New"/>
+        </w:rPr>
+      </w:pPr>
+      <w:proofErr w:type="gramStart"/>
+      <w:r>
+        <w:rPr>
+          <w:rFonts w:ascii="Courier New" w:hAnsi="Courier New" w:cs="Courier New"/>
+        </w:rPr>
+        <w:t>move</w:t>
+      </w:r>
+      <w:proofErr w:type="gramEnd"/>
+      <w:r>
+        <w:rPr>
+          <w:rFonts w:ascii="Courier New" w:hAnsi="Courier New" w:cs="Courier New"/>
+        </w:rPr>
+        <w:t xml:space="preserve"> -y (1) -z(8);;</w:t>
+      </w:r>
+    </w:p>
+    <w:p>
+      <w:pPr>
+        <w:rPr>
+          <w:rFonts w:ascii="Courier New" w:hAnsi="Courier New" w:cs="Courier New"/>
+        </w:rPr>
+      </w:pPr>
+    </w:p>
+    <w:p>
+      <w:pPr>
+        <w:rPr>
+          <w:rFonts w:ascii="Courier New" w:hAnsi="Courier New" w:cs="Courier New"/>
+        </w:rPr>
+      </w:pPr>
+      <w:proofErr w:type="spellStart"/>
+      <w:proofErr w:type="gramStart"/>
+      <w:r>
+        <w:rPr>
+          <w:rFonts w:ascii="Courier New" w:hAnsi="Courier New" w:cs="Courier New"/>
+        </w:rPr>
+        <w:t>polyCube</w:t>
+      </w:r>
+      <w:proofErr w:type="spellEnd"/>
+      <w:proofErr w:type="gramEnd"/>
+      <w:r>
+        <w:rPr>
+          <w:rFonts w:ascii="Courier New" w:hAnsi="Courier New" w:cs="Courier New"/>
+        </w:rPr>
+        <w:t xml:space="preserve"> -</w:t>
+      </w:r>
+      <w:proofErr w:type="spellStart"/>
+      <w:r>
+        <w:rPr>
+          <w:rFonts w:ascii="Courier New" w:hAnsi="Courier New" w:cs="Courier New"/>
+        </w:rPr>
+        <w:t>depth</w:t>
+      </w:r>
+      <w:proofErr w:type="spellEnd"/>
+      <w:r>
+        <w:rPr>
+          <w:rFonts w:ascii="Courier New" w:hAnsi="Courier New" w:cs="Courier New"/>
+        </w:rPr>
+        <w:t>(16);</w:t>
+      </w:r>
+    </w:p>
+    <w:p>
+      <w:pPr>
+        <w:rPr>
+          <w:rFonts w:ascii="Courier New" w:hAnsi="Courier New" w:cs="Courier New"/>
+        </w:rPr>
+      </w:pPr>
+      <w:proofErr w:type="spellStart"/>
+      <w:proofErr w:type="gramStart"/>
+      <w:r>
+        <w:rPr>
+          <w:rFonts w:ascii="Courier New" w:hAnsi="Courier New" w:cs="Courier New"/>
+        </w:rPr>
+        <w:t>rotate</w:t>
+      </w:r>
+      <w:proofErr w:type="spellEnd"/>
+      <w:proofErr w:type="gramEnd"/>
+      <w:r>
+        <w:rPr>
+          <w:rFonts w:ascii="Courier New" w:hAnsi="Courier New" w:cs="Courier New"/>
+        </w:rPr>
+        <w:t xml:space="preserve"> (0,90,0);</w:t>
+      </w:r>
+    </w:p>
+    <w:p>
+      <w:pPr>
+        <w:rPr>
+          <w:rFonts w:ascii="Courier New" w:hAnsi="Courier New" w:cs="Courier New"/>
+        </w:rPr>
+      </w:pPr>
+      <w:proofErr w:type="gramStart"/>
+      <w:r>
+        <w:rPr>
+          <w:rFonts w:ascii="Courier New" w:hAnsi="Courier New" w:cs="Courier New"/>
+        </w:rPr>
+        <w:t>move</w:t>
+      </w:r>
+      <w:proofErr w:type="gramEnd"/>
+      <w:r>
+        <w:rPr>
+          <w:rFonts w:ascii="Courier New" w:hAnsi="Courier New" w:cs="Courier New"/>
+        </w:rPr>
+        <w:t xml:space="preserve"> -y (1) -z(-8);;</w:t>
+      </w:r>
+    </w:p>
+    <w:p>
+      <w:pPr>
+        <w:rPr>
+          <w:rFonts w:ascii="Courier New" w:hAnsi="Courier New" w:cs="Courier New"/>
+        </w:rPr>
+      </w:pPr>
+      <w:r>
+        <w:rPr>
+          <w:rFonts w:ascii="Courier New" w:hAnsi="Courier New" w:cs="Courier New"/>
+        </w:rPr>
+        <w:br w:type="page"/>
+      </w:r>
+    </w:p>
+    <w:p>
+      <w:pPr>
+        <w:rPr>
+          <w:rFonts w:ascii="Courier New" w:hAnsi="Courier New" w:cs="Courier New"/>
+        </w:rPr>
+      </w:pPr>
+      <w:proofErr w:type="gramStart"/>
+      <w:r>
+        <w:rPr>
+          <w:rFonts w:ascii="Courier New" w:hAnsi="Courier New" w:cs="Courier New"/>
+        </w:rPr>
+        <w:lastRenderedPageBreak/>
+        <w:t>string</w:t>
+      </w:r>
+      <w:proofErr w:type="gramEnd"/>
+      <w:r>
+        <w:rPr>
+          <w:rFonts w:ascii="Courier New" w:hAnsi="Courier New" w:cs="Courier New"/>
+        </w:rPr>
+        <w:t xml:space="preserve"> $</w:t>
+      </w:r>
+      <w:proofErr w:type="spellStart"/>
+      <w:r>
+        <w:rPr>
+          <w:rFonts w:ascii="Courier New" w:hAnsi="Courier New" w:cs="Courier New"/>
+        </w:rPr>
+        <w:t>selected</w:t>
+      </w:r>
+      <w:proofErr w:type="spellEnd"/>
+      <w:r>
+        <w:rPr>
+          <w:rFonts w:ascii="Courier New" w:hAnsi="Courier New" w:cs="Courier New"/>
+        </w:rPr>
+        <w:t xml:space="preserve">[] = </w:t>
+      </w:r>
+      <w:proofErr w:type="spellStart"/>
+      <w:r>
+        <w:rPr>
+          <w:rFonts w:ascii="Courier New" w:hAnsi="Courier New" w:cs="Courier New"/>
+        </w:rPr>
+        <w:t>selectedNodes</w:t>
+      </w:r>
+      <w:proofErr w:type="spellEnd"/>
+      <w:r>
+        <w:rPr>
+          <w:rFonts w:ascii="Courier New" w:hAnsi="Courier New" w:cs="Courier New"/>
+        </w:rPr>
+        <w:t>();</w:t>
+      </w:r>
+    </w:p>
+    <w:p>
+      <w:pPr>
+        <w:rPr>
+          <w:rFonts w:ascii="Courier New" w:hAnsi="Courier New" w:cs="Courier New"/>
+        </w:rPr>
+      </w:pPr>
+      <w:proofErr w:type="gramStart"/>
+      <w:r>
+        <w:rPr>
+          <w:rFonts w:ascii="Courier New" w:hAnsi="Courier New" w:cs="Courier New"/>
+        </w:rPr>
+        <w:t>for</w:t>
+      </w:r>
+      <w:proofErr w:type="gramEnd"/>
+      <w:r>
+        <w:rPr>
+          <w:rFonts w:ascii="Courier New" w:hAnsi="Courier New" w:cs="Courier New"/>
+        </w:rPr>
+        <w:t xml:space="preserve"> ($</w:t>
+      </w:r>
+      <w:proofErr w:type="spellStart"/>
+      <w:r>
+        <w:rPr>
+          <w:rFonts w:ascii="Courier New" w:hAnsi="Courier New" w:cs="Courier New"/>
+        </w:rPr>
+        <w:t>eachSel</w:t>
+      </w:r>
+      <w:proofErr w:type="spellEnd"/>
+      <w:r>
+        <w:rPr>
+          <w:rFonts w:ascii="Courier New" w:hAnsi="Courier New" w:cs="Courier New"/>
+        </w:rPr>
+        <w:t xml:space="preserve"> in $</w:t>
+      </w:r>
+      <w:proofErr w:type="spellStart"/>
+      <w:r>
+        <w:rPr>
+          <w:rFonts w:ascii="Courier New" w:hAnsi="Courier New" w:cs="Courier New"/>
+        </w:rPr>
+        <w:t>selected</w:t>
+      </w:r>
+      <w:proofErr w:type="spellEnd"/>
+      <w:r>
+        <w:rPr>
+          <w:rFonts w:ascii="Courier New" w:hAnsi="Courier New" w:cs="Courier New"/>
+        </w:rPr>
+        <w:t>)</w:t>
+      </w:r>
+    </w:p>
+    <w:p>
+      <w:pPr>
+        <w:rPr>
+          <w:rFonts w:ascii="Courier New" w:hAnsi="Courier New" w:cs="Courier New"/>
+        </w:rPr>
+      </w:pPr>
+      <w:r>
+        <w:rPr>
+          <w:rFonts w:ascii="Courier New" w:hAnsi="Courier New" w:cs="Courier New"/>
+        </w:rPr>
+        <w:t>{</w:t>
+      </w:r>
+    </w:p>
+    <w:p>
+      <w:pPr>
+        <w:rPr>
+          <w:rFonts w:ascii="Courier New" w:hAnsi="Courier New" w:cs="Courier New"/>
+        </w:rPr>
+      </w:pPr>
+      <w:r>
+        <w:rPr>
+          <w:rFonts w:ascii="Courier New" w:hAnsi="Courier New" w:cs="Courier New"/>
+        </w:rPr>
+        <w:t xml:space="preserve">   </w:t>
+      </w:r>
+      <w:proofErr w:type="gramStart"/>
+      <w:r>
+        <w:rPr>
+          <w:rFonts w:ascii="Courier New" w:hAnsi="Courier New" w:cs="Courier New"/>
+        </w:rPr>
+        <w:t>file</w:t>
+      </w:r>
+      <w:proofErr w:type="gramEnd"/>
+      <w:r>
+        <w:rPr>
+          <w:rFonts w:ascii="Courier New" w:hAnsi="Courier New" w:cs="Courier New"/>
+        </w:rPr>
+        <w:t xml:space="preserve"> -f -new;</w:t>
+      </w:r>
+    </w:p>
+    <w:p>
+      <w:pPr>
+        <w:rPr>
+          <w:rFonts w:ascii="Courier New" w:hAnsi="Courier New" w:cs="Courier New"/>
+        </w:rPr>
+      </w:pPr>
+      <w:r>
+        <w:rPr>
+          <w:rFonts w:ascii="Courier New" w:hAnsi="Courier New" w:cs="Courier New"/>
+        </w:rPr>
+        <w:t>}</w:t>
+      </w:r>
+    </w:p>
+    <w:p>
+      <w:pPr>
+        <w:rPr>
+          <w:rFonts w:ascii="Courier New" w:hAnsi="Courier New" w:cs="Courier New"/>
+        </w:rPr>
+      </w:pPr>
+    </w:p>
+    <w:p>
+      <w:pPr>
+        <w:rPr>
+          <w:rFonts w:ascii="Courier New" w:hAnsi="Courier New" w:cs="Courier New"/>
+        </w:rPr>
+      </w:pPr>
+      <w:proofErr w:type="gramStart"/>
+      <w:r>
+        <w:rPr>
+          <w:rFonts w:ascii="Courier New" w:hAnsi="Courier New" w:cs="Courier New"/>
+        </w:rPr>
+        <w:t>for</w:t>
+      </w:r>
+      <w:proofErr w:type="gramEnd"/>
+      <w:r>
+        <w:rPr>
+          <w:rFonts w:ascii="Courier New" w:hAnsi="Courier New" w:cs="Courier New"/>
+        </w:rPr>
+        <w:t xml:space="preserve"> ($i = 1; $i &lt; 16; $i = $i +1)</w:t>
+      </w:r>
+    </w:p>
+    <w:p>
+      <w:pPr>
+        <w:rPr>
+          <w:rFonts w:ascii="Courier New" w:hAnsi="Courier New" w:cs="Courier New"/>
+        </w:rPr>
+      </w:pPr>
+      <w:r>
+        <w:rPr>
+          <w:rFonts w:ascii="Courier New" w:hAnsi="Courier New" w:cs="Courier New"/>
+        </w:rPr>
+        <w:t>{</w:t>
+      </w:r>
+    </w:p>
+    <w:p>
+      <w:pPr>
+        <w:rPr>
+          <w:rFonts w:ascii="Courier New" w:hAnsi="Courier New" w:cs="Courier New"/>
+        </w:rPr>
+      </w:pPr>
+      <w:r>
+        <w:rPr>
+          <w:rFonts w:ascii="Courier New" w:hAnsi="Courier New" w:cs="Courier New"/>
+        </w:rPr>
+        <w:t xml:space="preserve">    </w:t>
+      </w:r>
+      <w:proofErr w:type="spellStart"/>
+      <w:proofErr w:type="gramStart"/>
+      <w:r>
+        <w:rPr>
+          <w:rFonts w:ascii="Courier New" w:hAnsi="Courier New" w:cs="Courier New"/>
+        </w:rPr>
+        <w:t>polyCube</w:t>
+      </w:r>
+      <w:proofErr w:type="spellEnd"/>
+      <w:proofErr w:type="gramEnd"/>
+      <w:r>
+        <w:rPr>
+          <w:rFonts w:ascii="Courier New" w:hAnsi="Courier New" w:cs="Courier New"/>
+        </w:rPr>
+        <w:t xml:space="preserve"> -</w:t>
+      </w:r>
+      <w:proofErr w:type="spellStart"/>
+      <w:r>
+        <w:rPr>
+          <w:rFonts w:ascii="Courier New" w:hAnsi="Courier New" w:cs="Courier New"/>
+        </w:rPr>
+        <w:t>depth</w:t>
+      </w:r>
+      <w:proofErr w:type="spellEnd"/>
+      <w:r>
+        <w:rPr>
+          <w:rFonts w:ascii="Courier New" w:hAnsi="Courier New" w:cs="Courier New"/>
+        </w:rPr>
+        <w:t>(16);</w:t>
+      </w:r>
+    </w:p>
+    <w:p>
+      <w:pPr>
+        <w:rPr>
+          <w:rFonts w:ascii="Courier New" w:hAnsi="Courier New" w:cs="Courier New"/>
+        </w:rPr>
+      </w:pPr>
+      <w:r>
+        <w:rPr>
+          <w:rFonts w:ascii="Courier New" w:hAnsi="Courier New" w:cs="Courier New"/>
+        </w:rPr>
+        <w:t xml:space="preserve">    </w:t>
+      </w:r>
+      <w:proofErr w:type="gramStart"/>
+      <w:r>
+        <w:rPr>
+          <w:rFonts w:ascii="Courier New" w:hAnsi="Courier New" w:cs="Courier New"/>
+        </w:rPr>
+        <w:t>move</w:t>
+      </w:r>
+      <w:proofErr w:type="gramEnd"/>
+      <w:r>
+        <w:rPr>
+          <w:rFonts w:ascii="Courier New" w:hAnsi="Courier New" w:cs="Courier New"/>
+        </w:rPr>
+        <w:t xml:space="preserve"> -x (8) -y (0*$i);</w:t>
+      </w:r>
+    </w:p>
+    <w:p>
+      <w:pPr>
+        <w:rPr>
+          <w:rFonts w:ascii="Courier New" w:hAnsi="Courier New" w:cs="Courier New"/>
+        </w:rPr>
+      </w:pPr>
+      <w:r>
+        <w:rPr>
+          <w:rFonts w:ascii="Courier New" w:hAnsi="Courier New" w:cs="Courier New"/>
+        </w:rPr>
+        <w:t xml:space="preserve">    </w:t>
+      </w:r>
+    </w:p>
+    <w:p>
+      <w:pPr>
+        <w:rPr>
+          <w:rFonts w:ascii="Courier New" w:hAnsi="Courier New" w:cs="Courier New"/>
+        </w:rPr>
+      </w:pPr>
+      <w:r>
+        <w:rPr>
+          <w:rFonts w:ascii="Courier New" w:hAnsi="Courier New" w:cs="Courier New"/>
+        </w:rPr>
+        <w:t xml:space="preserve">    </w:t>
+      </w:r>
+      <w:proofErr w:type="spellStart"/>
+      <w:proofErr w:type="gramStart"/>
+      <w:r>
+        <w:rPr>
+          <w:rFonts w:ascii="Courier New" w:hAnsi="Courier New" w:cs="Courier New"/>
+        </w:rPr>
+        <w:t>polyCube</w:t>
+      </w:r>
+      <w:proofErr w:type="spellEnd"/>
+      <w:proofErr w:type="gramEnd"/>
+      <w:r>
+        <w:rPr>
+          <w:rFonts w:ascii="Courier New" w:hAnsi="Courier New" w:cs="Courier New"/>
+        </w:rPr>
+        <w:t xml:space="preserve"> -</w:t>
+      </w:r>
+      <w:proofErr w:type="spellStart"/>
+      <w:r>
+        <w:rPr>
+          <w:rFonts w:ascii="Courier New" w:hAnsi="Courier New" w:cs="Courier New"/>
+        </w:rPr>
+        <w:t>depth</w:t>
+      </w:r>
+      <w:proofErr w:type="spellEnd"/>
+      <w:r>
+        <w:rPr>
+          <w:rFonts w:ascii="Courier New" w:hAnsi="Courier New" w:cs="Courier New"/>
+        </w:rPr>
+        <w:t>(16);</w:t>
+      </w:r>
+    </w:p>
+    <w:p>
+      <w:pPr>
+        <w:rPr>
+          <w:rFonts w:ascii="Courier New" w:hAnsi="Courier New" w:cs="Courier New"/>
+        </w:rPr>
+      </w:pPr>
+      <w:r>
+        <w:rPr>
+          <w:rFonts w:ascii="Courier New" w:hAnsi="Courier New" w:cs="Courier New"/>
+        </w:rPr>
+        <w:t xml:space="preserve">    </w:t>
+      </w:r>
+      <w:proofErr w:type="gramStart"/>
+      <w:r>
+        <w:rPr>
+          <w:rFonts w:ascii="Courier New" w:hAnsi="Courier New" w:cs="Courier New"/>
+        </w:rPr>
+        <w:t>move</w:t>
+      </w:r>
+      <w:proofErr w:type="gramEnd"/>
+      <w:r>
+        <w:rPr>
+          <w:rFonts w:ascii="Courier New" w:hAnsi="Courier New" w:cs="Courier New"/>
+        </w:rPr>
+        <w:t xml:space="preserve"> -x (-8) -y (0*$i);</w:t>
+      </w:r>
+    </w:p>
+    <w:p>
+      <w:pPr>
+        <w:rPr>
+          <w:rFonts w:ascii="Courier New" w:hAnsi="Courier New" w:cs="Courier New"/>
+        </w:rPr>
+      </w:pPr>
+      <w:r>
+        <w:rPr>
+          <w:rFonts w:ascii="Courier New" w:hAnsi="Courier New" w:cs="Courier New"/>
+        </w:rPr>
+        <w:t>}</w:t>
+      </w:r>
+    </w:p>
+    <w:p>
+      <w:pPr>
+        <w:rPr>
+          <w:rFonts w:ascii="Courier New" w:hAnsi="Courier New" w:cs="Courier New"/>
+        </w:rPr>
+      </w:pPr>
+    </w:p>
+    <w:p>
+      <w:pPr>
+        <w:rPr>
+          <w:rFonts w:ascii="Courier New" w:hAnsi="Courier New" w:cs="Courier New"/>
+        </w:rPr>
+      </w:pPr>
+    </w:p>
+    <w:p>
+      <w:pPr>
+        <w:rPr>
+          <w:rFonts w:ascii="Courier New" w:hAnsi="Courier New" w:cs="Courier New"/>
+        </w:rPr>
+      </w:pPr>
+      <w:proofErr w:type="spellStart"/>
+      <w:proofErr w:type="gramStart"/>
+      <w:r>
+        <w:rPr>
+          <w:rFonts w:ascii="Courier New" w:hAnsi="Courier New" w:cs="Courier New"/>
+        </w:rPr>
+        <w:t>polyCube</w:t>
+      </w:r>
+      <w:proofErr w:type="spellEnd"/>
+      <w:proofErr w:type="gramEnd"/>
+      <w:r>
+        <w:rPr>
+          <w:rFonts w:ascii="Courier New" w:hAnsi="Courier New" w:cs="Courier New"/>
+        </w:rPr>
+        <w:t xml:space="preserve"> -</w:t>
+      </w:r>
+      <w:proofErr w:type="spellStart"/>
+      <w:r>
+        <w:rPr>
+          <w:rFonts w:ascii="Courier New" w:hAnsi="Courier New" w:cs="Courier New"/>
+        </w:rPr>
+        <w:t>depth</w:t>
+      </w:r>
+      <w:proofErr w:type="spellEnd"/>
+      <w:r>
+        <w:rPr>
+          <w:rFonts w:ascii="Courier New" w:hAnsi="Courier New" w:cs="Courier New"/>
+        </w:rPr>
+        <w:t>(16);</w:t>
+      </w:r>
+    </w:p>
+    <w:p>
+      <w:pPr>
+        <w:rPr>
+          <w:rFonts w:ascii="Courier New" w:hAnsi="Courier New" w:cs="Courier New"/>
+        </w:rPr>
+      </w:pPr>
+      <w:proofErr w:type="gramStart"/>
+      <w:r>
+        <w:rPr>
+          <w:rFonts w:ascii="Courier New" w:hAnsi="Courier New" w:cs="Courier New"/>
+        </w:rPr>
+        <w:t>move</w:t>
+      </w:r>
+      <w:proofErr w:type="gramEnd"/>
+      <w:r>
+        <w:rPr>
+          <w:rFonts w:ascii="Courier New" w:hAnsi="Courier New" w:cs="Courier New"/>
+        </w:rPr>
+        <w:t xml:space="preserve"> -x (8);</w:t>
+      </w:r>
+    </w:p>
+    <w:p>
+      <w:pPr>
+        <w:rPr>
+          <w:rFonts w:ascii="Courier New" w:hAnsi="Courier New" w:cs="Courier New"/>
+        </w:rPr>
+      </w:pPr>
+    </w:p>
+    <w:p>
+      <w:pPr>
+        <w:rPr>
+          <w:rFonts w:ascii="Courier New" w:hAnsi="Courier New" w:cs="Courier New"/>
+        </w:rPr>
+      </w:pPr>
+      <w:proofErr w:type="spellStart"/>
+      <w:proofErr w:type="gramStart"/>
+      <w:r>
+        <w:rPr>
+          <w:rFonts w:ascii="Courier New" w:hAnsi="Courier New" w:cs="Courier New"/>
+        </w:rPr>
+        <w:t>polyCube</w:t>
+      </w:r>
+      <w:proofErr w:type="spellEnd"/>
+      <w:proofErr w:type="gramEnd"/>
+      <w:r>
+        <w:rPr>
+          <w:rFonts w:ascii="Courier New" w:hAnsi="Courier New" w:cs="Courier New"/>
+        </w:rPr>
+        <w:t xml:space="preserve"> -</w:t>
+      </w:r>
+      <w:proofErr w:type="spellStart"/>
+      <w:r>
+        <w:rPr>
+          <w:rFonts w:ascii="Courier New" w:hAnsi="Courier New" w:cs="Courier New"/>
+        </w:rPr>
+        <w:t>depth</w:t>
+      </w:r>
+      <w:proofErr w:type="spellEnd"/>
+      <w:r>
+        <w:rPr>
+          <w:rFonts w:ascii="Courier New" w:hAnsi="Courier New" w:cs="Courier New"/>
+        </w:rPr>
+        <w:t>(16);</w:t>
+      </w:r>
+    </w:p>
+    <w:p>
+      <w:pPr>
+        <w:rPr>
+          <w:rFonts w:ascii="Courier New" w:hAnsi="Courier New" w:cs="Courier New"/>
+        </w:rPr>
+      </w:pPr>
+      <w:proofErr w:type="gramStart"/>
+      <w:r>
+        <w:rPr>
+          <w:rFonts w:ascii="Courier New" w:hAnsi="Courier New" w:cs="Courier New"/>
+        </w:rPr>
+        <w:t>move</w:t>
+      </w:r>
+      <w:proofErr w:type="gramEnd"/>
+      <w:r>
+        <w:rPr>
+          <w:rFonts w:ascii="Courier New" w:hAnsi="Courier New" w:cs="Courier New"/>
+        </w:rPr>
+        <w:t xml:space="preserve"> -x (-8);</w:t>
+      </w:r>
+    </w:p>
+    <w:p>
+      <w:pPr>
+        <w:rPr>
+          <w:rFonts w:ascii="Courier New" w:hAnsi="Courier New" w:cs="Courier New"/>
+        </w:rPr>
+      </w:pPr>
+    </w:p>
+    <w:p>
+      <w:pPr>
+        <w:rPr>
+          <w:rFonts w:ascii="Courier New" w:hAnsi="Courier New" w:cs="Courier New"/>
+        </w:rPr>
+      </w:pPr>
+      <w:proofErr w:type="spellStart"/>
+      <w:proofErr w:type="gramStart"/>
+      <w:r>
+        <w:rPr>
+          <w:rFonts w:ascii="Courier New" w:hAnsi="Courier New" w:cs="Courier New"/>
+        </w:rPr>
+        <w:t>polyCube</w:t>
+      </w:r>
+      <w:proofErr w:type="spellEnd"/>
+      <w:proofErr w:type="gramEnd"/>
+      <w:r>
+        <w:rPr>
+          <w:rFonts w:ascii="Courier New" w:hAnsi="Courier New" w:cs="Courier New"/>
+        </w:rPr>
+        <w:t xml:space="preserve"> -</w:t>
+      </w:r>
+      <w:proofErr w:type="spellStart"/>
+      <w:r>
+        <w:rPr>
+          <w:rFonts w:ascii="Courier New" w:hAnsi="Courier New" w:cs="Courier New"/>
+        </w:rPr>
+        <w:t>depth</w:t>
+      </w:r>
+      <w:proofErr w:type="spellEnd"/>
+      <w:r>
+        <w:rPr>
+          <w:rFonts w:ascii="Courier New" w:hAnsi="Courier New" w:cs="Courier New"/>
+        </w:rPr>
+        <w:t>(16);</w:t>
+      </w:r>
+    </w:p>
+    <w:p>
+      <w:pPr>
+        <w:rPr>
+          <w:rFonts w:ascii="Courier New" w:hAnsi="Courier New" w:cs="Courier New"/>
+        </w:rPr>
+      </w:pPr>
+      <w:proofErr w:type="spellStart"/>
+      <w:proofErr w:type="gramStart"/>
+      <w:r>
+        <w:rPr>
+          <w:rFonts w:ascii="Courier New" w:hAnsi="Courier New" w:cs="Courier New"/>
+        </w:rPr>
+        <w:t>rotate</w:t>
+      </w:r>
+      <w:proofErr w:type="spellEnd"/>
+      <w:proofErr w:type="gramEnd"/>
+      <w:r>
+        <w:rPr>
+          <w:rFonts w:ascii="Courier New" w:hAnsi="Courier New" w:cs="Courier New"/>
+        </w:rPr>
+        <w:t xml:space="preserve"> (0,90,0);</w:t>
+      </w:r>
+    </w:p>
+    <w:p>
+      <w:pPr>
+        <w:rPr>
+          <w:rFonts w:ascii="Courier New" w:hAnsi="Courier New" w:cs="Courier New"/>
+        </w:rPr>
+      </w:pPr>
+      <w:proofErr w:type="gramStart"/>
+      <w:r>
+        <w:rPr>
+          <w:rFonts w:ascii="Courier New" w:hAnsi="Courier New" w:cs="Courier New"/>
+        </w:rPr>
+        <w:t>move</w:t>
+      </w:r>
+      <w:proofErr w:type="gramEnd"/>
+      <w:r>
+        <w:rPr>
+          <w:rFonts w:ascii="Courier New" w:hAnsi="Courier New" w:cs="Courier New"/>
+        </w:rPr>
+        <w:t xml:space="preserve"> -y (1) -z(8);;</w:t>
+      </w:r>
+    </w:p>
+    <w:p>
+      <w:pPr>
+        <w:rPr>
+          <w:rFonts w:ascii="Courier New" w:hAnsi="Courier New" w:cs="Courier New"/>
+        </w:rPr>
+      </w:pPr>
+    </w:p>
+    <w:p>
+      <w:pPr>
+        <w:rPr>
+          <w:rFonts w:ascii="Courier New" w:hAnsi="Courier New" w:cs="Courier New"/>
+        </w:rPr>
+      </w:pPr>
+      <w:proofErr w:type="spellStart"/>
+      <w:proofErr w:type="gramStart"/>
+      <w:r>
+        <w:rPr>
+          <w:rFonts w:ascii="Courier New" w:hAnsi="Courier New" w:cs="Courier New"/>
+        </w:rPr>
+        <w:t>polyCube</w:t>
+      </w:r>
+      <w:proofErr w:type="spellEnd"/>
+      <w:proofErr w:type="gramEnd"/>
+      <w:r>
+        <w:rPr>
+          <w:rFonts w:ascii="Courier New" w:hAnsi="Courier New" w:cs="Courier New"/>
+        </w:rPr>
+        <w:t xml:space="preserve"> -</w:t>
+      </w:r>
+      <w:proofErr w:type="spellStart"/>
+      <w:r>
+        <w:rPr>
+          <w:rFonts w:ascii="Courier New" w:hAnsi="Courier New" w:cs="Courier New"/>
+        </w:rPr>
+        <w:t>depth</w:t>
+      </w:r>
+      <w:proofErr w:type="spellEnd"/>
+      <w:r>
+        <w:rPr>
+          <w:rFonts w:ascii="Courier New" w:hAnsi="Courier New" w:cs="Courier New"/>
+        </w:rPr>
+        <w:t>(16);</w:t>
+      </w:r>
+    </w:p>
+    <w:p>
+      <w:pPr>
+        <w:rPr>
+          <w:rFonts w:ascii="Courier New" w:hAnsi="Courier New" w:cs="Courier New"/>
+        </w:rPr>
+      </w:pPr>
+      <w:proofErr w:type="spellStart"/>
+      <w:proofErr w:type="gramStart"/>
+      <w:r>
+        <w:rPr>
+          <w:rFonts w:ascii="Courier New" w:hAnsi="Courier New" w:cs="Courier New"/>
+        </w:rPr>
+        <w:t>rotate</w:t>
+      </w:r>
+      <w:proofErr w:type="spellEnd"/>
+      <w:proofErr w:type="gramEnd"/>
+      <w:r>
+        <w:rPr>
+          <w:rFonts w:ascii="Courier New" w:hAnsi="Courier New" w:cs="Courier New"/>
+        </w:rPr>
+        <w:t xml:space="preserve"> (0,90,0);</w:t>
+      </w:r>
+    </w:p>
+    <w:p>
+      <w:pPr>
+        <w:rPr>
+          <w:rFonts w:ascii="Courier New" w:hAnsi="Courier New" w:cs="Courier New"/>
+        </w:rPr>
+      </w:pPr>
+      <w:proofErr w:type="gramStart"/>
+      <w:r>
+        <w:rPr>
+          <w:rFonts w:ascii="Courier New" w:hAnsi="Courier New" w:cs="Courier New"/>
+        </w:rPr>
+        <w:t>move</w:t>
+      </w:r>
+      <w:proofErr w:type="gramEnd"/>
+      <w:r>
+        <w:rPr>
+          <w:rFonts w:ascii="Courier New" w:hAnsi="Courier New" w:cs="Courier New"/>
+        </w:rPr>
+        <w:t xml:space="preserve"> -y (1) -z(-8);</w:t>
+      </w:r>
+    </w:p>
+    <w:p>
+      <w:pPr>
+        <w:rPr>
+          <w:rFonts w:ascii="Courier New" w:hAnsi="Courier New" w:cs="Courier New"/>
+        </w:rPr>
+      </w:pPr>
+      <w:r>
+        <w:rPr>
+          <w:rFonts w:ascii="Courier New" w:hAnsi="Courier New" w:cs="Courier New"/>
+        </w:rPr>
+        <w:br w:type="page"/>
+      </w:r>
+    </w:p>
+    <w:p>
+      <w:pPr>
+        <w:rPr>
+          <w:rFonts w:ascii="Courier New" w:hAnsi="Courier New" w:cs="Courier New"/>
+        </w:rPr>
+      </w:pPr>
+      <w:r>
+        <w:rPr>
+          <w:rFonts w:ascii="Courier New" w:hAnsi="Courier New" w:cs="Courier New"/>
+        </w:rPr>
+        <w:lastRenderedPageBreak/>
+        <w:br w:type="page"/>
+      </w:r>
+    </w:p>
+    <w:p>
+      <w:pPr>
+        <w:rPr>
+          <w:rFonts w:ascii="Courier New" w:hAnsi="Courier New" w:cs="Courier New"/>
+        </w:rPr>
+      </w:pPr>
       <w:bookmarkStart w:id="0" w:name="_GoBack"/>
       <w:bookmarkEnd w:id="0"/>
+      <w:proofErr w:type="gramStart"/>
+      <w:r>
+        <w:rPr>
+          <w:rFonts w:ascii="Courier New" w:hAnsi="Courier New" w:cs="Courier New"/>
+        </w:rPr>
+        <w:lastRenderedPageBreak/>
+        <w:t>string</w:t>
+      </w:r>
+      <w:proofErr w:type="gramEnd"/>
+      <w:r>
+        <w:rPr>
+          <w:rFonts w:ascii="Courier New" w:hAnsi="Courier New" w:cs="Courier New"/>
+        </w:rPr>
+        <w:t xml:space="preserve"> $</w:t>
+      </w:r>
+      <w:proofErr w:type="spellStart"/>
+      <w:r>
+        <w:rPr>
+          <w:rFonts w:ascii="Courier New" w:hAnsi="Courier New" w:cs="Courier New"/>
+        </w:rPr>
+        <w:t>selected</w:t>
+      </w:r>
+      <w:proofErr w:type="spellEnd"/>
+      <w:r>
+        <w:rPr>
+          <w:rFonts w:ascii="Courier New" w:hAnsi="Courier New" w:cs="Courier New"/>
+        </w:rPr>
+        <w:t xml:space="preserve">[] = </w:t>
+      </w:r>
+      <w:proofErr w:type="spellStart"/>
+      <w:r>
+        <w:rPr>
+          <w:rFonts w:ascii="Courier New" w:hAnsi="Courier New" w:cs="Courier New"/>
+        </w:rPr>
+        <w:t>selectedNodes</w:t>
+      </w:r>
+      <w:proofErr w:type="spellEnd"/>
+      <w:r>
+        <w:rPr>
+          <w:rFonts w:ascii="Courier New" w:hAnsi="Courier New" w:cs="Courier New"/>
+        </w:rPr>
+        <w:t>();</w:t>
+      </w:r>
+    </w:p>
+    <w:p>
+      <w:pPr>
+        <w:rPr>
+          <w:rFonts w:ascii="Courier New" w:hAnsi="Courier New" w:cs="Courier New"/>
+        </w:rPr>
+      </w:pPr>
+      <w:proofErr w:type="gramStart"/>
+      <w:r>
+        <w:rPr>
+          <w:rFonts w:ascii="Courier New" w:hAnsi="Courier New" w:cs="Courier New"/>
+        </w:rPr>
+        <w:t>for</w:t>
+      </w:r>
+      <w:proofErr w:type="gramEnd"/>
+      <w:r>
+        <w:rPr>
+          <w:rFonts w:ascii="Courier New" w:hAnsi="Courier New" w:cs="Courier New"/>
+        </w:rPr>
+        <w:t xml:space="preserve"> ($</w:t>
+      </w:r>
+      <w:proofErr w:type="spellStart"/>
+      <w:r>
+        <w:rPr>
+          <w:rFonts w:ascii="Courier New" w:hAnsi="Courier New" w:cs="Courier New"/>
+        </w:rPr>
+        <w:t>eachSel</w:t>
+      </w:r>
+      <w:proofErr w:type="spellEnd"/>
+      <w:r>
+        <w:rPr>
+          <w:rFonts w:ascii="Courier New" w:hAnsi="Courier New" w:cs="Courier New"/>
+        </w:rPr>
+        <w:t xml:space="preserve"> in $</w:t>
+      </w:r>
+      <w:proofErr w:type="spellStart"/>
+      <w:r>
+        <w:rPr>
+          <w:rFonts w:ascii="Courier New" w:hAnsi="Courier New" w:cs="Courier New"/>
+        </w:rPr>
+        <w:t>selected</w:t>
+      </w:r>
+      <w:proofErr w:type="spellEnd"/>
+      <w:r>
+        <w:rPr>
+          <w:rFonts w:ascii="Courier New" w:hAnsi="Courier New" w:cs="Courier New"/>
+        </w:rPr>
+        <w:t>)</w:t>
+      </w:r>
+    </w:p>
+    <w:p>
+      <w:pPr>
+        <w:rPr>
+          <w:rFonts w:ascii="Courier New" w:hAnsi="Courier New" w:cs="Courier New"/>
+        </w:rPr>
+      </w:pPr>
+      <w:r>
+        <w:rPr>
+          <w:rFonts w:ascii="Courier New" w:hAnsi="Courier New" w:cs="Courier New"/>
+        </w:rPr>
+        <w:t>{</w:t>
+      </w:r>
+    </w:p>
+    <w:p>
+      <w:pPr>
+        <w:rPr>
+          <w:rFonts w:ascii="Courier New" w:hAnsi="Courier New" w:cs="Courier New"/>
+        </w:rPr>
+      </w:pPr>
+      <w:r>
+        <w:rPr>
+          <w:rFonts w:ascii="Courier New" w:hAnsi="Courier New" w:cs="Courier New"/>
+        </w:rPr>
+        <w:t xml:space="preserve">   </w:t>
+      </w:r>
+      <w:proofErr w:type="gramStart"/>
+      <w:r>
+        <w:rPr>
+          <w:rFonts w:ascii="Courier New" w:hAnsi="Courier New" w:cs="Courier New"/>
+        </w:rPr>
+        <w:t>file</w:t>
+      </w:r>
+      <w:proofErr w:type="gramEnd"/>
+      <w:r>
+        <w:rPr>
+          <w:rFonts w:ascii="Courier New" w:hAnsi="Courier New" w:cs="Courier New"/>
+        </w:rPr>
+        <w:t xml:space="preserve"> -f -new;</w:t>
+      </w:r>
+    </w:p>
+    <w:p>
+      <w:pPr>
+        <w:rPr>
+          <w:rFonts w:ascii="Courier New" w:hAnsi="Courier New" w:cs="Courier New"/>
+        </w:rPr>
+      </w:pPr>
+      <w:r>
+        <w:rPr>
+          <w:rFonts w:ascii="Courier New" w:hAnsi="Courier New" w:cs="Courier New"/>
+        </w:rPr>
+        <w:t>}</w:t>
+      </w:r>
+    </w:p>
+    <w:p>
+      <w:pPr>
+        <w:rPr>
+          <w:rFonts w:ascii="Courier New" w:hAnsi="Courier New" w:cs="Courier New"/>
+        </w:rPr>
+      </w:pPr>
+    </w:p>
+    <w:p>
+      <w:pPr>
+        <w:rPr>
+          <w:rFonts w:ascii="Courier New" w:hAnsi="Courier New" w:cs="Courier New"/>
+        </w:rPr>
+      </w:pPr>
+      <w:proofErr w:type="gramStart"/>
+      <w:r>
+        <w:rPr>
+          <w:rFonts w:ascii="Courier New" w:hAnsi="Courier New" w:cs="Courier New"/>
+        </w:rPr>
+        <w:t>for</w:t>
+      </w:r>
+      <w:proofErr w:type="gramEnd"/>
+      <w:r>
+        <w:rPr>
+          <w:rFonts w:ascii="Courier New" w:hAnsi="Courier New" w:cs="Courier New"/>
+        </w:rPr>
+        <w:t xml:space="preserve"> ($i = 1; $i &lt; 8; $i = $i +1)</w:t>
+      </w:r>
+    </w:p>
+    <w:p>
+      <w:pPr>
+        <w:rPr>
+          <w:rFonts w:ascii="Courier New" w:hAnsi="Courier New" w:cs="Courier New"/>
+        </w:rPr>
+      </w:pPr>
+      <w:r>
+        <w:rPr>
+          <w:rFonts w:ascii="Courier New" w:hAnsi="Courier New" w:cs="Courier New"/>
+        </w:rPr>
+        <w:t>{</w:t>
+      </w:r>
+    </w:p>
+    <w:p>
+      <w:pPr>
+        <w:rPr>
+          <w:rFonts w:ascii="Courier New" w:hAnsi="Courier New" w:cs="Courier New"/>
+        </w:rPr>
+      </w:pPr>
+      <w:r>
+        <w:rPr>
+          <w:rFonts w:ascii="Courier New" w:hAnsi="Courier New" w:cs="Courier New"/>
+        </w:rPr>
+        <w:t xml:space="preserve">    </w:t>
+      </w:r>
+      <w:proofErr w:type="spellStart"/>
+      <w:proofErr w:type="gramStart"/>
+      <w:r>
+        <w:rPr>
+          <w:rFonts w:ascii="Courier New" w:hAnsi="Courier New" w:cs="Courier New"/>
+        </w:rPr>
+        <w:t>polyCube</w:t>
+      </w:r>
+      <w:proofErr w:type="spellEnd"/>
+      <w:proofErr w:type="gramEnd"/>
+      <w:r>
+        <w:rPr>
+          <w:rFonts w:ascii="Courier New" w:hAnsi="Courier New" w:cs="Courier New"/>
+        </w:rPr>
+        <w:t xml:space="preserve"> -</w:t>
+      </w:r>
+      <w:proofErr w:type="spellStart"/>
+      <w:r>
+        <w:rPr>
+          <w:rFonts w:ascii="Courier New" w:hAnsi="Courier New" w:cs="Courier New"/>
+        </w:rPr>
+        <w:t>depth</w:t>
+      </w:r>
+      <w:proofErr w:type="spellEnd"/>
+      <w:r>
+        <w:rPr>
+          <w:rFonts w:ascii="Courier New" w:hAnsi="Courier New" w:cs="Courier New"/>
+        </w:rPr>
+        <w:t>(16);</w:t>
+      </w:r>
+    </w:p>
+    <w:p>
+      <w:pPr>
+        <w:rPr>
+          <w:rFonts w:ascii="Courier New" w:hAnsi="Courier New" w:cs="Courier New"/>
+        </w:rPr>
+      </w:pPr>
+      <w:r>
+        <w:rPr>
+          <w:rFonts w:ascii="Courier New" w:hAnsi="Courier New" w:cs="Courier New"/>
+        </w:rPr>
+        <w:t xml:space="preserve">    </w:t>
+      </w:r>
+      <w:proofErr w:type="gramStart"/>
+      <w:r>
+        <w:rPr>
+          <w:rFonts w:ascii="Courier New" w:hAnsi="Courier New" w:cs="Courier New"/>
+        </w:rPr>
+        <w:t>move</w:t>
+      </w:r>
+      <w:proofErr w:type="gramEnd"/>
+      <w:r>
+        <w:rPr>
+          <w:rFonts w:ascii="Courier New" w:hAnsi="Courier New" w:cs="Courier New"/>
+        </w:rPr>
+        <w:t xml:space="preserve"> -x (8) -y ((2*$i)-1);</w:t>
+      </w:r>
+    </w:p>
+    <w:p>
+      <w:pPr>
+        <w:rPr>
+          <w:rFonts w:ascii="Courier New" w:hAnsi="Courier New" w:cs="Courier New"/>
+        </w:rPr>
+      </w:pPr>
+      <w:r>
+        <w:rPr>
+          <w:rFonts w:ascii="Courier New" w:hAnsi="Courier New" w:cs="Courier New"/>
+        </w:rPr>
+        <w:t xml:space="preserve">    </w:t>
+      </w:r>
+    </w:p>
+    <w:p>
+      <w:pPr>
+        <w:rPr>
+          <w:rFonts w:ascii="Courier New" w:hAnsi="Courier New" w:cs="Courier New"/>
+        </w:rPr>
+      </w:pPr>
+      <w:r>
+        <w:rPr>
+          <w:rFonts w:ascii="Courier New" w:hAnsi="Courier New" w:cs="Courier New"/>
+        </w:rPr>
+        <w:t xml:space="preserve">    </w:t>
+      </w:r>
+      <w:proofErr w:type="spellStart"/>
+      <w:proofErr w:type="gramStart"/>
+      <w:r>
+        <w:rPr>
+          <w:rFonts w:ascii="Courier New" w:hAnsi="Courier New" w:cs="Courier New"/>
+        </w:rPr>
+        <w:t>polyCube</w:t>
+      </w:r>
+      <w:proofErr w:type="spellEnd"/>
+      <w:proofErr w:type="gramEnd"/>
+      <w:r>
+        <w:rPr>
+          <w:rFonts w:ascii="Courier New" w:hAnsi="Courier New" w:cs="Courier New"/>
+        </w:rPr>
+        <w:t xml:space="preserve"> -</w:t>
+      </w:r>
+      <w:proofErr w:type="spellStart"/>
+      <w:r>
+        <w:rPr>
+          <w:rFonts w:ascii="Courier New" w:hAnsi="Courier New" w:cs="Courier New"/>
+        </w:rPr>
+        <w:t>depth</w:t>
+      </w:r>
+      <w:proofErr w:type="spellEnd"/>
+      <w:r>
+        <w:rPr>
+          <w:rFonts w:ascii="Courier New" w:hAnsi="Courier New" w:cs="Courier New"/>
+        </w:rPr>
+        <w:t>(16);</w:t>
+      </w:r>
+    </w:p>
+    <w:p>
+      <w:pPr>
+        <w:rPr>
+          <w:rFonts w:ascii="Courier New" w:hAnsi="Courier New" w:cs="Courier New"/>
+        </w:rPr>
+      </w:pPr>
+      <w:r>
+        <w:rPr>
+          <w:rFonts w:ascii="Courier New" w:hAnsi="Courier New" w:cs="Courier New"/>
+        </w:rPr>
+        <w:t xml:space="preserve">    </w:t>
+      </w:r>
+      <w:proofErr w:type="gramStart"/>
+      <w:r>
+        <w:rPr>
+          <w:rFonts w:ascii="Courier New" w:hAnsi="Courier New" w:cs="Courier New"/>
+        </w:rPr>
+        <w:t>move</w:t>
+      </w:r>
+      <w:proofErr w:type="gramEnd"/>
+      <w:r>
+        <w:rPr>
+          <w:rFonts w:ascii="Courier New" w:hAnsi="Courier New" w:cs="Courier New"/>
+        </w:rPr>
+        <w:t xml:space="preserve"> -x (-8) -y ((2*$i)-1);</w:t>
+      </w:r>
+    </w:p>
+    <w:p>
+      <w:pPr>
+        <w:rPr>
+          <w:rFonts w:ascii="Courier New" w:hAnsi="Courier New" w:cs="Courier New"/>
+        </w:rPr>
+      </w:pPr>
+      <w:r>
+        <w:rPr>
+          <w:rFonts w:ascii="Courier New" w:hAnsi="Courier New" w:cs="Courier New"/>
+        </w:rPr>
+        <w:t xml:space="preserve">    </w:t>
+      </w:r>
+    </w:p>
+    <w:p>
+      <w:pPr>
+        <w:rPr>
+          <w:rFonts w:ascii="Courier New" w:hAnsi="Courier New" w:cs="Courier New"/>
+        </w:rPr>
+      </w:pPr>
+      <w:r>
+        <w:rPr>
+          <w:rFonts w:ascii="Courier New" w:hAnsi="Courier New" w:cs="Courier New"/>
+        </w:rPr>
+        <w:t xml:space="preserve">    </w:t>
+      </w:r>
+      <w:proofErr w:type="spellStart"/>
+      <w:proofErr w:type="gramStart"/>
+      <w:r>
+        <w:rPr>
+          <w:rFonts w:ascii="Courier New" w:hAnsi="Courier New" w:cs="Courier New"/>
+        </w:rPr>
+        <w:t>polyCube</w:t>
+      </w:r>
+      <w:proofErr w:type="spellEnd"/>
+      <w:proofErr w:type="gramEnd"/>
+      <w:r>
+        <w:rPr>
+          <w:rFonts w:ascii="Courier New" w:hAnsi="Courier New" w:cs="Courier New"/>
+        </w:rPr>
+        <w:t xml:space="preserve"> -</w:t>
+      </w:r>
+      <w:proofErr w:type="spellStart"/>
+      <w:r>
+        <w:rPr>
+          <w:rFonts w:ascii="Courier New" w:hAnsi="Courier New" w:cs="Courier New"/>
+        </w:rPr>
+        <w:t>depth</w:t>
+      </w:r>
+      <w:proofErr w:type="spellEnd"/>
+      <w:r>
+        <w:rPr>
+          <w:rFonts w:ascii="Courier New" w:hAnsi="Courier New" w:cs="Courier New"/>
+        </w:rPr>
+        <w:t>(16);</w:t>
+      </w:r>
+    </w:p>
+    <w:p>
+      <w:pPr>
+        <w:rPr>
+          <w:rFonts w:ascii="Courier New" w:hAnsi="Courier New" w:cs="Courier New"/>
+        </w:rPr>
+      </w:pPr>
+      <w:r>
+        <w:rPr>
+          <w:rFonts w:ascii="Courier New" w:hAnsi="Courier New" w:cs="Courier New"/>
+        </w:rPr>
+        <w:t xml:space="preserve">    </w:t>
+      </w:r>
+      <w:proofErr w:type="spellStart"/>
+      <w:proofErr w:type="gramStart"/>
+      <w:r>
+        <w:rPr>
+          <w:rFonts w:ascii="Courier New" w:hAnsi="Courier New" w:cs="Courier New"/>
+        </w:rPr>
+        <w:t>rotate</w:t>
+      </w:r>
+      <w:proofErr w:type="spellEnd"/>
+      <w:proofErr w:type="gramEnd"/>
+      <w:r>
+        <w:rPr>
+          <w:rFonts w:ascii="Courier New" w:hAnsi="Courier New" w:cs="Courier New"/>
+        </w:rPr>
+        <w:t xml:space="preserve"> (0,90,0);</w:t>
+      </w:r>
+    </w:p>
+    <w:p>
+      <w:pPr>
+        <w:rPr>
+          <w:rFonts w:ascii="Courier New" w:hAnsi="Courier New" w:cs="Courier New"/>
+        </w:rPr>
+      </w:pPr>
+      <w:r>
+        <w:rPr>
+          <w:rFonts w:ascii="Courier New" w:hAnsi="Courier New" w:cs="Courier New"/>
+        </w:rPr>
+        <w:t xml:space="preserve">    </w:t>
+      </w:r>
+      <w:proofErr w:type="gramStart"/>
+      <w:r>
+        <w:rPr>
+          <w:rFonts w:ascii="Courier New" w:hAnsi="Courier New" w:cs="Courier New"/>
+        </w:rPr>
+        <w:t>move</w:t>
+      </w:r>
+      <w:proofErr w:type="gramEnd"/>
+      <w:r>
+        <w:rPr>
+          <w:rFonts w:ascii="Courier New" w:hAnsi="Courier New" w:cs="Courier New"/>
+        </w:rPr>
+        <w:t xml:space="preserve"> -y (2*$i) -z(8);</w:t>
+      </w:r>
+    </w:p>
+    <w:p>
+      <w:pPr>
+        <w:rPr>
+          <w:rFonts w:ascii="Courier New" w:hAnsi="Courier New" w:cs="Courier New"/>
+        </w:rPr>
+      </w:pPr>
+      <w:r>
+        <w:rPr>
+          <w:rFonts w:ascii="Courier New" w:hAnsi="Courier New" w:cs="Courier New"/>
+        </w:rPr>
+        <w:t xml:space="preserve">        </w:t>
+      </w:r>
+    </w:p>
+    <w:p>
+      <w:pPr>
+        <w:rPr>
+          <w:rFonts w:ascii="Courier New" w:hAnsi="Courier New" w:cs="Courier New"/>
+        </w:rPr>
+      </w:pPr>
+      <w:r>
+        <w:rPr>
+          <w:rFonts w:ascii="Courier New" w:hAnsi="Courier New" w:cs="Courier New"/>
+        </w:rPr>
+        <w:t xml:space="preserve">    </w:t>
+      </w:r>
+      <w:proofErr w:type="spellStart"/>
+      <w:proofErr w:type="gramStart"/>
+      <w:r>
+        <w:rPr>
+          <w:rFonts w:ascii="Courier New" w:hAnsi="Courier New" w:cs="Courier New"/>
+        </w:rPr>
+        <w:t>polyCube</w:t>
+      </w:r>
+      <w:proofErr w:type="spellEnd"/>
+      <w:proofErr w:type="gramEnd"/>
+      <w:r>
+        <w:rPr>
+          <w:rFonts w:ascii="Courier New" w:hAnsi="Courier New" w:cs="Courier New"/>
+        </w:rPr>
+        <w:t xml:space="preserve"> -</w:t>
+      </w:r>
+      <w:proofErr w:type="spellStart"/>
+      <w:r>
+        <w:rPr>
+          <w:rFonts w:ascii="Courier New" w:hAnsi="Courier New" w:cs="Courier New"/>
+        </w:rPr>
+        <w:t>depth</w:t>
+      </w:r>
+      <w:proofErr w:type="spellEnd"/>
+      <w:r>
+        <w:rPr>
+          <w:rFonts w:ascii="Courier New" w:hAnsi="Courier New" w:cs="Courier New"/>
+        </w:rPr>
+        <w:t>(16);</w:t>
+      </w:r>
+    </w:p>
+    <w:p>
+      <w:pPr>
+        <w:rPr>
+          <w:rFonts w:ascii="Courier New" w:hAnsi="Courier New" w:cs="Courier New"/>
+        </w:rPr>
+      </w:pPr>
+      <w:r>
+        <w:rPr>
+          <w:rFonts w:ascii="Courier New" w:hAnsi="Courier New" w:cs="Courier New"/>
+        </w:rPr>
+        <w:t xml:space="preserve">    </w:t>
+      </w:r>
+      <w:proofErr w:type="spellStart"/>
+      <w:proofErr w:type="gramStart"/>
+      <w:r>
+        <w:rPr>
+          <w:rFonts w:ascii="Courier New" w:hAnsi="Courier New" w:cs="Courier New"/>
+        </w:rPr>
+        <w:t>rotate</w:t>
+      </w:r>
+      <w:proofErr w:type="spellEnd"/>
+      <w:proofErr w:type="gramEnd"/>
+      <w:r>
+        <w:rPr>
+          <w:rFonts w:ascii="Courier New" w:hAnsi="Courier New" w:cs="Courier New"/>
+        </w:rPr>
+        <w:t xml:space="preserve"> (0,90,0);</w:t>
+      </w:r>
+    </w:p>
+    <w:p>
+      <w:pPr>
+        <w:rPr>
+          <w:rFonts w:ascii="Courier New" w:hAnsi="Courier New" w:cs="Courier New"/>
+        </w:rPr>
+      </w:pPr>
+      <w:r>
+        <w:rPr>
+          <w:rFonts w:ascii="Courier New" w:hAnsi="Courier New" w:cs="Courier New"/>
+        </w:rPr>
+        <w:t xml:space="preserve">    </w:t>
+      </w:r>
+      <w:proofErr w:type="gramStart"/>
+      <w:r>
+        <w:rPr>
+          <w:rFonts w:ascii="Courier New" w:hAnsi="Courier New" w:cs="Courier New"/>
+        </w:rPr>
+        <w:t>move</w:t>
+      </w:r>
+      <w:proofErr w:type="gramEnd"/>
+      <w:r>
+        <w:rPr>
+          <w:rFonts w:ascii="Courier New" w:hAnsi="Courier New" w:cs="Courier New"/>
+        </w:rPr>
+        <w:t xml:space="preserve"> -y (2*$i) -z(-8);</w:t>
+      </w:r>
+    </w:p>
+    <w:p>
+      <w:pPr>
+        <w:rPr>
+          <w:rFonts w:ascii="Courier New" w:hAnsi="Courier New" w:cs="Courier New"/>
+        </w:rPr>
+      </w:pPr>
+      <w:r>
+        <w:rPr>
+          <w:rFonts w:ascii="Courier New" w:hAnsi="Courier New" w:cs="Courier New"/>
+        </w:rPr>
+        <w:t>}</w:t>
+      </w:r>
+    </w:p>
+    <w:p>
+      <w:pPr>
+        <w:rPr>
+          <w:rFonts w:ascii="Courier New" w:hAnsi="Courier New" w:cs="Courier New"/>
+        </w:rPr>
+      </w:pPr>
+    </w:p>
+    <w:p>
+      <w:pPr>
+        <w:rPr>
+          <w:rFonts w:ascii="Courier New" w:hAnsi="Courier New" w:cs="Courier New"/>
+        </w:rPr>
+      </w:pPr>
+      <w:proofErr w:type="gramStart"/>
+      <w:r>
+        <w:rPr>
+          <w:rFonts w:ascii="Courier New" w:hAnsi="Courier New" w:cs="Courier New"/>
+        </w:rPr>
+        <w:t>for</w:t>
+      </w:r>
+      <w:proofErr w:type="gramEnd"/>
+      <w:r>
+        <w:rPr>
+          <w:rFonts w:ascii="Courier New" w:hAnsi="Courier New" w:cs="Courier New"/>
+        </w:rPr>
+        <w:t xml:space="preserve"> ($i = 1; $i &lt; 6; $i = $i +1)</w:t>
+      </w:r>
+    </w:p>
+    <w:p>
+      <w:pPr>
+        <w:rPr>
+          <w:rFonts w:ascii="Courier New" w:hAnsi="Courier New" w:cs="Courier New"/>
+        </w:rPr>
+      </w:pPr>
+      <w:r>
+        <w:rPr>
+          <w:rFonts w:ascii="Courier New" w:hAnsi="Courier New" w:cs="Courier New"/>
+        </w:rPr>
+        <w:t>{</w:t>
+      </w:r>
+    </w:p>
+    <w:p>
+      <w:pPr>
+        <w:rPr>
+          <w:rFonts w:ascii="Courier New" w:hAnsi="Courier New" w:cs="Courier New"/>
+        </w:rPr>
+      </w:pPr>
+      <w:r>
+        <w:rPr>
+          <w:rFonts w:ascii="Courier New" w:hAnsi="Courier New" w:cs="Courier New"/>
+        </w:rPr>
+        <w:t xml:space="preserve">    </w:t>
+      </w:r>
+      <w:proofErr w:type="spellStart"/>
+      <w:proofErr w:type="gramStart"/>
+      <w:r>
+        <w:rPr>
+          <w:rFonts w:ascii="Courier New" w:hAnsi="Courier New" w:cs="Courier New"/>
+        </w:rPr>
+        <w:t>polyCube</w:t>
+      </w:r>
+      <w:proofErr w:type="spellEnd"/>
+      <w:proofErr w:type="gramEnd"/>
+      <w:r>
+        <w:rPr>
+          <w:rFonts w:ascii="Courier New" w:hAnsi="Courier New" w:cs="Courier New"/>
+        </w:rPr>
+        <w:t xml:space="preserve"> -</w:t>
+      </w:r>
+      <w:proofErr w:type="spellStart"/>
+      <w:r>
+        <w:rPr>
+          <w:rFonts w:ascii="Courier New" w:hAnsi="Courier New" w:cs="Courier New"/>
+        </w:rPr>
+        <w:t>depth</w:t>
+      </w:r>
+      <w:proofErr w:type="spellEnd"/>
+      <w:r>
+        <w:rPr>
+          <w:rFonts w:ascii="Courier New" w:hAnsi="Courier New" w:cs="Courier New"/>
+        </w:rPr>
+        <w:t>(16) -</w:t>
+      </w:r>
+      <w:proofErr w:type="spellStart"/>
+      <w:r>
+        <w:rPr>
+          <w:rFonts w:ascii="Courier New" w:hAnsi="Courier New" w:cs="Courier New"/>
+        </w:rPr>
+        <w:t>height</w:t>
+      </w:r>
+      <w:proofErr w:type="spellEnd"/>
+      <w:r>
+        <w:rPr>
+          <w:rFonts w:ascii="Courier New" w:hAnsi="Courier New" w:cs="Courier New"/>
+        </w:rPr>
+        <w:t>(2.5);</w:t>
+      </w:r>
+    </w:p>
+    <w:p>
+      <w:pPr>
+        <w:rPr>
+          <w:rFonts w:ascii="Courier New" w:hAnsi="Courier New" w:cs="Courier New"/>
+        </w:rPr>
+      </w:pPr>
+      <w:r>
+        <w:rPr>
+          <w:rFonts w:ascii="Courier New" w:hAnsi="Courier New" w:cs="Courier New"/>
+        </w:rPr>
+        <w:t xml:space="preserve">    </w:t>
+      </w:r>
+      <w:proofErr w:type="spellStart"/>
+      <w:proofErr w:type="gramStart"/>
+      <w:r>
+        <w:rPr>
+          <w:rFonts w:ascii="Courier New" w:hAnsi="Courier New" w:cs="Courier New"/>
+        </w:rPr>
+        <w:t>rotate</w:t>
+      </w:r>
+      <w:proofErr w:type="spellEnd"/>
+      <w:proofErr w:type="gramEnd"/>
+      <w:r>
+        <w:rPr>
+          <w:rFonts w:ascii="Courier New" w:hAnsi="Courier New" w:cs="Courier New"/>
+        </w:rPr>
+        <w:t xml:space="preserve"> (0,0,90);</w:t>
+      </w:r>
+    </w:p>
+    <w:p>
+      <w:pPr>
+        <w:rPr>
+          <w:rFonts w:ascii="Courier New" w:hAnsi="Courier New" w:cs="Courier New"/>
+        </w:rPr>
+      </w:pPr>
+      <w:r>
+        <w:rPr>
+          <w:rFonts w:ascii="Courier New" w:hAnsi="Courier New" w:cs="Courier New"/>
+        </w:rPr>
+        <w:t xml:space="preserve">    </w:t>
+      </w:r>
+      <w:proofErr w:type="gramStart"/>
+      <w:r>
+        <w:rPr>
+          <w:rFonts w:ascii="Courier New" w:hAnsi="Courier New" w:cs="Courier New"/>
+        </w:rPr>
+        <w:t>move</w:t>
+      </w:r>
+      <w:proofErr w:type="gramEnd"/>
+      <w:r>
+        <w:rPr>
+          <w:rFonts w:ascii="Courier New" w:hAnsi="Courier New" w:cs="Courier New"/>
+        </w:rPr>
+        <w:t xml:space="preserve"> -x((3*$i)-9);</w:t>
+      </w:r>
+    </w:p>
+    <w:p>
+      <w:pPr>
+        <w:rPr>
+          <w:rFonts w:ascii="Courier New" w:hAnsi="Courier New" w:cs="Courier New"/>
+        </w:rPr>
+      </w:pPr>
+      <w:r>
+        <w:rPr>
+          <w:rFonts w:ascii="Courier New" w:hAnsi="Courier New" w:cs="Courier New"/>
+        </w:rPr>
+        <w:t xml:space="preserve">    </w:t>
+      </w:r>
+      <w:proofErr w:type="gramStart"/>
+      <w:r>
+        <w:rPr>
+          <w:rFonts w:ascii="Courier New" w:hAnsi="Courier New" w:cs="Courier New"/>
+        </w:rPr>
+        <w:t>move</w:t>
+      </w:r>
+      <w:proofErr w:type="gramEnd"/>
+      <w:r>
+        <w:rPr>
+          <w:rFonts w:ascii="Courier New" w:hAnsi="Courier New" w:cs="Courier New"/>
+        </w:rPr>
+        <w:t xml:space="preserve"> -y(15);</w:t>
+      </w:r>
+    </w:p>
+    <w:p>
+      <w:pPr>
+        <w:rPr>
+          <w:rFonts w:ascii="Courier New" w:hAnsi="Courier New" w:cs="Courier New"/>
+        </w:rPr>
+      </w:pPr>
+      <w:r>
+        <w:rPr>
+          <w:rFonts w:ascii="Courier New" w:hAnsi="Courier New" w:cs="Courier New"/>
+        </w:rPr>
+        <w:t>}</w:t>
+      </w:r>
+    </w:p>
+    <w:p>
+      <w:pPr>
+        <w:rPr>
+          <w:rFonts w:ascii="Courier New" w:hAnsi="Courier New" w:cs="Courier New"/>
+        </w:rPr>
+      </w:pPr>
+    </w:p>
+    <w:p>
+      <w:pPr>
+        <w:rPr>
+          <w:rFonts w:ascii="Courier New" w:hAnsi="Courier New" w:cs="Courier New"/>
+        </w:rPr>
+      </w:pPr>
+      <w:proofErr w:type="gramStart"/>
+      <w:r>
+        <w:rPr>
+          <w:rFonts w:ascii="Courier New" w:hAnsi="Courier New" w:cs="Courier New"/>
+        </w:rPr>
+        <w:t>for</w:t>
+      </w:r>
+      <w:proofErr w:type="gramEnd"/>
+      <w:r>
+        <w:rPr>
+          <w:rFonts w:ascii="Courier New" w:hAnsi="Courier New" w:cs="Courier New"/>
+        </w:rPr>
+        <w:t xml:space="preserve"> ($i = 1; $i &lt; 6; $i = $i +1)</w:t>
+      </w:r>
+    </w:p>
+    <w:p>
+      <w:pPr>
+        <w:rPr>
+          <w:rFonts w:ascii="Courier New" w:hAnsi="Courier New" w:cs="Courier New"/>
+        </w:rPr>
+      </w:pPr>
+      <w:r>
+        <w:rPr>
+          <w:rFonts w:ascii="Courier New" w:hAnsi="Courier New" w:cs="Courier New"/>
+        </w:rPr>
+        <w:t>{</w:t>
+      </w:r>
+    </w:p>
+    <w:p>
+      <w:pPr>
+        <w:rPr>
+          <w:rFonts w:ascii="Courier New" w:hAnsi="Courier New" w:cs="Courier New"/>
+        </w:rPr>
+      </w:pPr>
+      <w:r>
+        <w:rPr>
+          <w:rFonts w:ascii="Courier New" w:hAnsi="Courier New" w:cs="Courier New"/>
+        </w:rPr>
+        <w:lastRenderedPageBreak/>
+        <w:t xml:space="preserve">    </w:t>
+      </w:r>
+      <w:proofErr w:type="spellStart"/>
+      <w:proofErr w:type="gramStart"/>
+      <w:r>
+        <w:rPr>
+          <w:rFonts w:ascii="Courier New" w:hAnsi="Courier New" w:cs="Courier New"/>
+        </w:rPr>
+        <w:t>polyCube</w:t>
+      </w:r>
+      <w:proofErr w:type="spellEnd"/>
+      <w:proofErr w:type="gramEnd"/>
+      <w:r>
+        <w:rPr>
+          <w:rFonts w:ascii="Courier New" w:hAnsi="Courier New" w:cs="Courier New"/>
+        </w:rPr>
+        <w:t xml:space="preserve"> -</w:t>
+      </w:r>
+      <w:proofErr w:type="spellStart"/>
+      <w:r>
+        <w:rPr>
+          <w:rFonts w:ascii="Courier New" w:hAnsi="Courier New" w:cs="Courier New"/>
+        </w:rPr>
+        <w:t>depth</w:t>
+      </w:r>
+      <w:proofErr w:type="spellEnd"/>
+      <w:r>
+        <w:rPr>
+          <w:rFonts w:ascii="Courier New" w:hAnsi="Courier New" w:cs="Courier New"/>
+        </w:rPr>
+        <w:t>(16) -</w:t>
+      </w:r>
+      <w:proofErr w:type="spellStart"/>
+      <w:r>
+        <w:rPr>
+          <w:rFonts w:ascii="Courier New" w:hAnsi="Courier New" w:cs="Courier New"/>
+        </w:rPr>
+        <w:t>height</w:t>
+      </w:r>
+      <w:proofErr w:type="spellEnd"/>
+      <w:r>
+        <w:rPr>
+          <w:rFonts w:ascii="Courier New" w:hAnsi="Courier New" w:cs="Courier New"/>
+        </w:rPr>
+        <w:t>(2.5);</w:t>
+      </w:r>
+    </w:p>
+    <w:p>
+      <w:pPr>
+        <w:rPr>
+          <w:rFonts w:ascii="Courier New" w:hAnsi="Courier New" w:cs="Courier New"/>
+        </w:rPr>
+      </w:pPr>
+      <w:r>
+        <w:rPr>
+          <w:rFonts w:ascii="Courier New" w:hAnsi="Courier New" w:cs="Courier New"/>
+        </w:rPr>
+        <w:t xml:space="preserve">    </w:t>
+      </w:r>
+      <w:proofErr w:type="spellStart"/>
+      <w:proofErr w:type="gramStart"/>
+      <w:r>
+        <w:rPr>
+          <w:rFonts w:ascii="Courier New" w:hAnsi="Courier New" w:cs="Courier New"/>
+        </w:rPr>
+        <w:t>rotate</w:t>
+      </w:r>
+      <w:proofErr w:type="spellEnd"/>
+      <w:proofErr w:type="gramEnd"/>
+      <w:r>
+        <w:rPr>
+          <w:rFonts w:ascii="Courier New" w:hAnsi="Courier New" w:cs="Courier New"/>
+        </w:rPr>
+        <w:t xml:space="preserve"> (90,0,90);</w:t>
+      </w:r>
+    </w:p>
+    <w:p>
+      <w:pPr>
+        <w:rPr>
+          <w:rFonts w:ascii="Courier New" w:hAnsi="Courier New" w:cs="Courier New"/>
+        </w:rPr>
+      </w:pPr>
+      <w:r>
+        <w:rPr>
+          <w:rFonts w:ascii="Courier New" w:hAnsi="Courier New" w:cs="Courier New"/>
+        </w:rPr>
+        <w:t xml:space="preserve">    </w:t>
+      </w:r>
+      <w:proofErr w:type="gramStart"/>
+      <w:r>
+        <w:rPr>
+          <w:rFonts w:ascii="Courier New" w:hAnsi="Courier New" w:cs="Courier New"/>
+        </w:rPr>
+        <w:t>move</w:t>
+      </w:r>
+      <w:proofErr w:type="gramEnd"/>
+      <w:r>
+        <w:rPr>
+          <w:rFonts w:ascii="Courier New" w:hAnsi="Courier New" w:cs="Courier New"/>
+        </w:rPr>
+        <w:t xml:space="preserve"> -z((3*$i)-9);</w:t>
+      </w:r>
+    </w:p>
+    <w:p>
+      <w:pPr>
+        <w:rPr>
+          <w:rFonts w:ascii="Courier New" w:hAnsi="Courier New" w:cs="Courier New"/>
+        </w:rPr>
+      </w:pPr>
+      <w:r>
+        <w:rPr>
+          <w:rFonts w:ascii="Courier New" w:hAnsi="Courier New" w:cs="Courier New"/>
+        </w:rPr>
+        <w:t xml:space="preserve">    </w:t>
+      </w:r>
+      <w:proofErr w:type="gramStart"/>
+      <w:r>
+        <w:rPr>
+          <w:rFonts w:ascii="Courier New" w:hAnsi="Courier New" w:cs="Courier New"/>
+        </w:rPr>
+        <w:t>move</w:t>
+      </w:r>
+      <w:proofErr w:type="gramEnd"/>
+      <w:r>
+        <w:rPr>
+          <w:rFonts w:ascii="Courier New" w:hAnsi="Courier New" w:cs="Courier New"/>
+        </w:rPr>
+        <w:t xml:space="preserve"> -y(16);</w:t>
+      </w:r>
+    </w:p>
+    <w:p>
+      <w:pPr>
+        <w:rPr>
+          <w:rFonts w:ascii="Courier New" w:hAnsi="Courier New" w:cs="Courier New"/>
+        </w:rPr>
+      </w:pPr>
+      <w:r>
+        <w:rPr>
+          <w:rFonts w:ascii="Courier New" w:hAnsi="Courier New" w:cs="Courier New"/>
+        </w:rPr>
+        <w:t>}</w:t>
+      </w:r>
     </w:p>
     <w:sectPr>
       <w:pgSz w:w="11906" w:h="16838"/>

</xml_diff>